<commit_message>
Computer network File (project) updated 07/09/2021
</commit_message>
<xml_diff>
--- a/FirstPracEN19CS301042.docx
+++ b/FirstPracEN19CS301042.docx
@@ -6294,14 +6294,7 @@
           <w:rFonts w:ascii="Times New Roman" w:hAnsi="Times New Roman" w:cs="Times New Roman"/>
           <w:color w:val="000000" w:themeColor="text1"/>
         </w:rPr>
-        <w:t xml:space="preserve">: </w:t>
-      </w:r>
-      <w:r>
-        <w:rPr>
-          <w:rFonts w:ascii="Times New Roman" w:hAnsi="Times New Roman" w:cs="Times New Roman"/>
-          <w:color w:val="000000" w:themeColor="text1"/>
-        </w:rPr>
-        <w:t>In communication system, analog signals travel through transmission media, which tends to deteriorate the quality of analog signal, which means that the signal at the beginning of the medium is not the same as the signal at the end of the medium. The imperfection causes signal impairment.</w:t>
+        <w:t>: In communication system, analog signals travel through transmission media, which tends to deteriorate the quality of analog signal, which means that the signal at the beginning of the medium is not the same as the signal at the end of the medium. The imperfection causes signal impairment.</w:t>
       </w:r>
     </w:p>
     <w:p>
@@ -6669,21 +6662,7 @@
           <w:rFonts w:ascii="Times New Roman" w:hAnsi="Times New Roman" w:cs="Times New Roman"/>
           <w:color w:val="000000" w:themeColor="text1"/>
         </w:rPr>
-        <w:t xml:space="preserve">All transmissions are prone to noise, interferences, and </w:t>
-      </w:r>
-      <w:r>
-        <w:rPr>
-          <w:rFonts w:ascii="Times New Roman" w:hAnsi="Times New Roman" w:cs="Times New Roman"/>
-          <w:color w:val="000000" w:themeColor="text1"/>
-        </w:rPr>
-        <w:t>crosstalk</w:t>
-      </w:r>
-      <w:r>
-        <w:rPr>
-          <w:rFonts w:ascii="Times New Roman" w:hAnsi="Times New Roman" w:cs="Times New Roman"/>
-          <w:color w:val="000000" w:themeColor="text1"/>
-        </w:rPr>
-        <w:t>.</w:t>
+        <w:t>All transmissions are prone to noise, interferences, and crosstalk.</w:t>
       </w:r>
       <w:r>
         <w:rPr>
@@ -6849,6 +6828,7 @@
       <w:r>
         <w:rPr>
           <w:rFonts w:ascii="Times New Roman" w:hAnsi="Times New Roman" w:cs="Times New Roman"/>
+          <w:noProof/>
           <w:color w:val="000000" w:themeColor="text1"/>
         </w:rPr>
         <w:drawing>
@@ -6950,37 +6930,14 @@
           <w:rFonts w:ascii="Times New Roman" w:hAnsi="Times New Roman" w:cs="Times New Roman"/>
           <w:color w:val="000000" w:themeColor="text1"/>
         </w:rPr>
-        <w:t xml:space="preserve">: </w:t>
-      </w:r>
-      <w:r>
-        <w:rPr>
-          <w:rFonts w:ascii="Times New Roman" w:hAnsi="Times New Roman" w:cs="Times New Roman"/>
-          <w:color w:val="000000" w:themeColor="text1"/>
-        </w:rPr>
-        <w:t>It uses the concept of reflection of light through a core made up of glass or plastic. The core is surrounded by a less dense glass or plastic covering called the cladding. It is used for the transmission of large volumes of data. The cable can be unidirectional or bidirectional. The WDM (Wavelength Division Multiplexer) supports two modes, namely unidirectional and bidirectional mode.</w:t>
-      </w:r>
-      <w:r>
-        <w:rPr>
-          <w:rFonts w:ascii="Times New Roman" w:hAnsi="Times New Roman" w:cs="Times New Roman"/>
-          <w:color w:val="000000" w:themeColor="text1"/>
-        </w:rPr>
-        <w:t xml:space="preserve"> </w:t>
-      </w:r>
-      <w:proofErr w:type="gramStart"/>
-      <w:r>
-        <w:rPr>
-          <w:rFonts w:ascii="Times New Roman" w:hAnsi="Times New Roman" w:cs="Times New Roman"/>
-          <w:color w:val="000000" w:themeColor="text1"/>
-        </w:rPr>
-        <w:t>It</w:t>
-      </w:r>
-      <w:proofErr w:type="gramEnd"/>
-      <w:r>
-        <w:rPr>
-          <w:rFonts w:ascii="Times New Roman" w:hAnsi="Times New Roman" w:cs="Times New Roman"/>
-          <w:color w:val="000000" w:themeColor="text1"/>
-        </w:rPr>
-        <w:t xml:space="preserve"> basically has Total Internal Reflection mech present in it. When angle of Incidence is greater than critical angle then TIR happens.</w:t>
+        <w:t>: It uses the concept of reflection of light through a core made up of glass or plastic. The core is surrounded by a less dense glass or plastic covering called the cladding. It is used for the transmission of large volumes of data. The cable can be unidirectional or bidirectional. The WDM (Wavelength Division Multiplexer) supports two modes, namely unidirectional and bidirectional mode.</w:t>
+      </w:r>
+      <w:r>
+        <w:rPr>
+          <w:rFonts w:ascii="Times New Roman" w:hAnsi="Times New Roman" w:cs="Times New Roman"/>
+          <w:color w:val="000000" w:themeColor="text1"/>
+        </w:rPr>
+        <w:t xml:space="preserve"> It basically has Total Internal Reflection mech present in it. When angle of Incidence is greater than critical angle then TIR happens.</w:t>
       </w:r>
       <w:r>
         <w:rPr>
@@ -7083,6 +7040,7 @@
       <w:r>
         <w:rPr>
           <w:rFonts w:ascii="Times New Roman" w:hAnsi="Times New Roman" w:cs="Times New Roman"/>
+          <w:noProof/>
           <w:color w:val="000000" w:themeColor="text1"/>
         </w:rPr>
         <w:lastRenderedPageBreak/>
@@ -7317,28 +7275,7 @@
           <w:rFonts w:ascii="Times New Roman" w:hAnsi="Times New Roman" w:cs="Times New Roman"/>
           <w:color w:val="000000" w:themeColor="text1"/>
         </w:rPr>
-        <w:t xml:space="preserve">: </w:t>
-      </w:r>
-      <w:r>
-        <w:rPr>
-          <w:rFonts w:ascii="Times New Roman" w:hAnsi="Times New Roman" w:cs="Times New Roman"/>
-          <w:color w:val="000000" w:themeColor="text1"/>
-        </w:rPr>
-        <w:t xml:space="preserve">It is a </w:t>
-      </w:r>
-      <w:r>
-        <w:rPr>
-          <w:rFonts w:ascii="Times New Roman" w:hAnsi="Times New Roman" w:cs="Times New Roman"/>
-          <w:color w:val="000000" w:themeColor="text1"/>
-        </w:rPr>
-        <w:t>line-of-sight</w:t>
-      </w:r>
-      <w:r>
-        <w:rPr>
-          <w:rFonts w:ascii="Times New Roman" w:hAnsi="Times New Roman" w:cs="Times New Roman"/>
-          <w:color w:val="000000" w:themeColor="text1"/>
-        </w:rPr>
-        <w:t xml:space="preserve"> transmission </w:t>
+        <w:t xml:space="preserve">: It is a line-of-sight transmission </w:t>
       </w:r>
       <w:proofErr w:type="gramStart"/>
       <w:r>
@@ -7379,14 +7316,7 @@
           <w:rFonts w:ascii="Times New Roman" w:hAnsi="Times New Roman" w:cs="Times New Roman"/>
           <w:color w:val="000000" w:themeColor="text1"/>
         </w:rPr>
-        <w:t>I</w:t>
-      </w:r>
-      <w:r>
-        <w:rPr>
-          <w:rFonts w:ascii="Times New Roman" w:hAnsi="Times New Roman" w:cs="Times New Roman"/>
-          <w:color w:val="000000" w:themeColor="text1"/>
-        </w:rPr>
-        <w:t>nfrared waves are used for very short distance communication. They cannot penetrate through obstacles. This prevents interference between systems. Frequency Range:300GHz – 400THz. It is used in TV remotes, wireless mouse, keyboard, printer, etc.</w:t>
+        <w:t>Infrared waves are used for very short distance communication. They cannot penetrate through obstacles. This prevents interference between systems. Frequency Range:300GHz – 400THz. It is used in TV remotes, wireless mouse, keyboard, printer, etc.</w:t>
       </w:r>
     </w:p>
     <w:p>
@@ -7678,14 +7608,7 @@
           <w:rFonts w:ascii="Times New Roman" w:hAnsi="Times New Roman" w:cs="Times New Roman"/>
           <w:color w:val="000000" w:themeColor="text1"/>
         </w:rPr>
-        <w:t>The standard specifies functions of each pin as well as the sequence of their use for different calling modes and phases. These could be the call setup, data transfer using primary or secondary circuits, full-duplex, half</w:t>
-      </w:r>
-      <w:r>
-        <w:rPr>
-          <w:rFonts w:ascii="Times New Roman" w:hAnsi="Times New Roman" w:cs="Times New Roman"/>
-          <w:color w:val="000000" w:themeColor="text1"/>
-        </w:rPr>
-        <w:t>duplex and simplex transfer, synchronous or asynchronous modes using internal or external timing, and test modes, for local and remote loopback. There is a way of utilizing EIA-232 interface without the intervening modems to connect two DTEs directly. In this section, we will take some examples of the procedural characteristics of the EIA-232 standard. Let’s start with the definitions of some terms. Suppose DTE A and is connected to a network via DCE A through the EIA-232 interface. Then, by ‘direction’ of data transfer, we mean either from the DTE A to DCE A or from DCE A to DTE A. Duplexity of data transfer pertains to the direction of data flow. Full-duplex data transfer takes place in both directions simultaneously. Half-duplex data transfer takes place in both directions with turns. Simplex data transfer takes place in one direction only. Two simplex circuits used to transfer data in opposite directions make up one full-duplex circuit.</w:t>
+        <w:t>The standard specifies functions of each pin as well as the sequence of their use for different calling modes and phases. These could be the call setup, data transfer using primary or secondary circuits, full-duplex, halfduplex and simplex transfer, synchronous or asynchronous modes using internal or external timing, and test modes, for local and remote loopback. There is a way of utilizing EIA-232 interface without the intervening modems to connect two DTEs directly. In this section, we will take some examples of the procedural characteristics of the EIA-232 standard. Let’s start with the definitions of some terms. Suppose DTE A and is connected to a network via DCE A through the EIA-232 interface. Then, by ‘direction’ of data transfer, we mean either from the DTE A to DCE A or from DCE A to DTE A. Duplexity of data transfer pertains to the direction of data flow. Full-duplex data transfer takes place in both directions simultaneously. Half-duplex data transfer takes place in both directions with turns. Simplex data transfer takes place in one direction only. Two simplex circuits used to transfer data in opposite directions make up one full-duplex circuit.</w:t>
       </w:r>
     </w:p>
     <w:p>
@@ -7764,9 +7687,35 @@
           <w:szCs w:val="24"/>
         </w:rPr>
         <w:lastRenderedPageBreak/>
-        <w:t xml:space="preserve">E) PHY </w:t>
-      </w:r>
-      <w:r>
+        <w:t>E) PHY or IEEE Wireless Local Area Network.</w:t>
+      </w:r>
+    </w:p>
+    <w:p>
+      <w:pPr>
+        <w:ind w:left="720"/>
+        <w:rPr>
+          <w:rFonts w:ascii="Times New Roman" w:hAnsi="Times New Roman" w:cs="Times New Roman"/>
+          <w:color w:val="000000" w:themeColor="text1"/>
+        </w:rPr>
+      </w:pPr>
+      <w:r>
+        <w:rPr>
+          <w:rFonts w:ascii="Times New Roman" w:hAnsi="Times New Roman" w:cs="Times New Roman"/>
+          <w:color w:val="000000" w:themeColor="text1"/>
+        </w:rPr>
+        <w:t>The next example is from the IEEE802.11 standard for wireless local area networks (WLAN). In this protocol, the transmission characteristics play a greater role than the EIA-232. The WLANs are LANs without wires. Such networks provide the flexibilities of mobility and topology. Coupled with an ease of installation, WLAN are taking over the local network market rather swiftly. The PHY for a wireless data network does not require many functions of a 122 fixed network PHY. For example, there is no connector. In some cases, such as infrastructure networks, one of the network components, called an access point, may be connected to fixed network. In such cases, the connector is specified by the fixed network PHY. For example, if the access point is connected to an Ethernet, then it will have a socket for the RJ45 connector for UTP, a BNC terminal for this coaxial Ethernet, or an attachment unit interface (AUI) for the thick Ethernet. More than one of such socket types may be provided by many manufacturers of access points</w:t>
+      </w:r>
+      <w:r>
+        <w:rPr>
+          <w:rFonts w:ascii="Times New Roman" w:hAnsi="Times New Roman" w:cs="Times New Roman"/>
+          <w:color w:val="000000" w:themeColor="text1"/>
+        </w:rPr>
+        <w:t>.</w:t>
+      </w:r>
+    </w:p>
+    <w:p>
+      <w:pPr>
+        <w:ind w:left="720"/>
         <w:rPr>
           <w:rFonts w:ascii="Times New Roman" w:hAnsi="Times New Roman" w:cs="Times New Roman"/>
           <w:b/>
@@ -7775,8 +7724,7 @@
           <w:sz w:val="24"/>
           <w:szCs w:val="24"/>
         </w:rPr>
-        <w:t>or IEEE Wireless Local Area Network</w:t>
-      </w:r>
+      </w:pPr>
       <w:r>
         <w:rPr>
           <w:rFonts w:ascii="Times New Roman" w:hAnsi="Times New Roman" w:cs="Times New Roman"/>
@@ -7786,23 +7734,242 @@
           <w:sz w:val="24"/>
           <w:szCs w:val="24"/>
         </w:rPr>
+        <w:t>F) WLAN TYPES:</w:t>
+      </w:r>
+    </w:p>
+    <w:p>
+      <w:pPr>
+        <w:ind w:left="720"/>
+        <w:rPr>
+          <w:rFonts w:ascii="Times New Roman" w:hAnsi="Times New Roman" w:cs="Times New Roman"/>
+          <w:color w:val="000000" w:themeColor="text1"/>
+        </w:rPr>
+      </w:pPr>
+      <w:r>
+        <w:rPr>
+          <w:rFonts w:ascii="Times New Roman" w:hAnsi="Times New Roman" w:cs="Times New Roman"/>
+          <w:color w:val="000000" w:themeColor="text1"/>
+        </w:rPr>
+        <w:t>There are two types of WLANs, the infrastructure WLANs and the independent WLANs. In an infrastructure WLAN, the wireless terminals communicate via a central point called the access point. The access point is connected to a wired network. Figure 4-11 shows an example layout for an infrastructure WLAN. The infrastructure WLANs are easy to expand by using either more than one access points, or simply by using extension points. An extension point is just like an access point except that it is not connected to the wired network. A second mechanism of configuring WLANs is by having all wireless terminals with the capability of direct communications with another terminals. This eliminates the need of an access point. Such networks are called independent or ad hoc networks. Peer networking is another term used for such a layout</w:t>
+      </w:r>
+      <w:r>
+        <w:rPr>
+          <w:rFonts w:ascii="Times New Roman" w:hAnsi="Times New Roman" w:cs="Times New Roman"/>
+          <w:color w:val="000000" w:themeColor="text1"/>
+        </w:rPr>
         <w:t>.</w:t>
       </w:r>
+      <w:r>
+        <w:t xml:space="preserve"> </w:t>
+      </w:r>
+      <w:r>
+        <w:rPr>
+          <w:rFonts w:ascii="Times New Roman" w:hAnsi="Times New Roman" w:cs="Times New Roman"/>
+          <w:color w:val="000000" w:themeColor="text1"/>
+        </w:rPr>
+        <w:t>In addition to the two types of layouts, there are three different mechanisms used as communication media in WLANs. Two PHYs use electromagnetic (EM) radiation and the third uses infrared light. The most popularly used EM spectrum for WLANs is license-free and has been allocated for research in industrial, scientific and medical areas. Because of this reason, it is called the ISM band (ISM = Industrial, Scientific and Medical).</w:t>
+      </w:r>
     </w:p>
     <w:p>
       <w:pPr>
         <w:ind w:left="720"/>
         <w:rPr>
           <w:rFonts w:ascii="Times New Roman" w:hAnsi="Times New Roman" w:cs="Times New Roman"/>
-          <w:color w:val="000000" w:themeColor="text1"/>
-        </w:rPr>
-      </w:pPr>
-      <w:r>
-        <w:rPr>
-          <w:rFonts w:ascii="Times New Roman" w:hAnsi="Times New Roman" w:cs="Times New Roman"/>
-          <w:color w:val="000000" w:themeColor="text1"/>
-        </w:rPr>
-        <w:t>The next example is from the IEEE802.11 standard for wireless local area networks (WLAN). In this protocol, the transmission characteristics play a greater role than the EIA-232. The WLANs are LANs without wires. Such networks provide the flexibilities of mobility and topology. Coupled with an ease of installation, WLAN are taking over the local network market rather swiftly. The PHY for a wireless data network does not require many functions of a 122 fixed network PHY. For example, there is no connector. In some cases, such as infrastructure networks, one of the network components, called an access point, may be connected to fixed network. In such cases, the connector is specified by the fixed network PHY. For example, if the access point is connected to an Ethernet, then it will have a socket for the RJ45 connector for UTP, a BNC terminal for this coaxial Ethernet, or an attachment unit interface (AUI) for the thick Ethernet. More than one of such socket types may be provided by many manufacturers of access points</w:t>
+          <w:color w:val="00B050"/>
+        </w:rPr>
+      </w:pPr>
+    </w:p>
+    <w:p>
+      <w:pPr>
+        <w:ind w:left="720"/>
+        <w:rPr>
+          <w:rFonts w:ascii="Times New Roman" w:hAnsi="Times New Roman" w:cs="Times New Roman"/>
+          <w:color w:val="00B050"/>
+        </w:rPr>
+      </w:pPr>
+    </w:p>
+    <w:p>
+      <w:pPr>
+        <w:ind w:left="720"/>
+        <w:rPr>
+          <w:rFonts w:ascii="Times New Roman" w:hAnsi="Times New Roman" w:cs="Times New Roman"/>
+          <w:color w:val="00B050"/>
+        </w:rPr>
+      </w:pPr>
+    </w:p>
+    <w:p>
+      <w:pPr>
+        <w:ind w:left="720"/>
+        <w:rPr>
+          <w:rFonts w:ascii="Times New Roman" w:hAnsi="Times New Roman" w:cs="Times New Roman"/>
+          <w:color w:val="00B050"/>
+        </w:rPr>
+      </w:pPr>
+    </w:p>
+    <w:p>
+      <w:pPr>
+        <w:ind w:left="720"/>
+        <w:rPr>
+          <w:rFonts w:ascii="Times New Roman" w:hAnsi="Times New Roman" w:cs="Times New Roman"/>
+          <w:color w:val="00B050"/>
+        </w:rPr>
+      </w:pPr>
+    </w:p>
+    <w:p>
+      <w:pPr>
+        <w:ind w:left="720"/>
+        <w:rPr>
+          <w:rFonts w:ascii="Times New Roman" w:hAnsi="Times New Roman" w:cs="Times New Roman"/>
+          <w:color w:val="00B050"/>
+        </w:rPr>
+      </w:pPr>
+    </w:p>
+    <w:p>
+      <w:pPr>
+        <w:ind w:left="720"/>
+        <w:rPr>
+          <w:rFonts w:ascii="Times New Roman" w:hAnsi="Times New Roman" w:cs="Times New Roman"/>
+          <w:color w:val="00B050"/>
+        </w:rPr>
+      </w:pPr>
+    </w:p>
+    <w:p>
+      <w:pPr>
+        <w:ind w:left="720"/>
+        <w:rPr>
+          <w:rFonts w:ascii="Times New Roman" w:hAnsi="Times New Roman" w:cs="Times New Roman"/>
+          <w:color w:val="00B050"/>
+        </w:rPr>
+      </w:pPr>
+    </w:p>
+    <w:p>
+      <w:pPr>
+        <w:ind w:left="720"/>
+        <w:rPr>
+          <w:rFonts w:ascii="Times New Roman" w:hAnsi="Times New Roman" w:cs="Times New Roman"/>
+          <w:color w:val="00B050"/>
+        </w:rPr>
+      </w:pPr>
+    </w:p>
+    <w:p>
+      <w:pPr>
+        <w:ind w:left="720"/>
+        <w:rPr>
+          <w:rFonts w:ascii="Times New Roman" w:hAnsi="Times New Roman" w:cs="Times New Roman"/>
+          <w:color w:val="00B050"/>
+        </w:rPr>
+      </w:pPr>
+    </w:p>
+    <w:p>
+      <w:pPr>
+        <w:ind w:left="720"/>
+        <w:rPr>
+          <w:rFonts w:ascii="Times New Roman" w:hAnsi="Times New Roman" w:cs="Times New Roman"/>
+          <w:color w:val="00B050"/>
+        </w:rPr>
+      </w:pPr>
+    </w:p>
+    <w:p>
+      <w:pPr>
+        <w:ind w:left="720"/>
+        <w:rPr>
+          <w:rFonts w:ascii="Times New Roman" w:hAnsi="Times New Roman" w:cs="Times New Roman"/>
+          <w:b/>
+          <w:bCs/>
+          <w:color w:val="FF0000"/>
+          <w:sz w:val="28"/>
+          <w:szCs w:val="28"/>
+          <w:u w:val="single"/>
+        </w:rPr>
+      </w:pPr>
+      <w:r>
+        <w:rPr>
+          <w:rFonts w:ascii="Times New Roman" w:hAnsi="Times New Roman" w:cs="Times New Roman"/>
+          <w:b/>
+          <w:bCs/>
+          <w:color w:val="FF0000"/>
+          <w:sz w:val="28"/>
+          <w:szCs w:val="28"/>
+        </w:rPr>
+        <w:lastRenderedPageBreak/>
+        <w:t xml:space="preserve">                                     </w:t>
+      </w:r>
+      <w:r>
+        <w:rPr>
+          <w:rFonts w:ascii="Times New Roman" w:hAnsi="Times New Roman" w:cs="Times New Roman"/>
+          <w:b/>
+          <w:bCs/>
+          <w:color w:val="FF0000"/>
+          <w:sz w:val="28"/>
+          <w:szCs w:val="28"/>
+          <w:u w:val="single"/>
+        </w:rPr>
+        <w:t>EXPERIMENT 3</w:t>
+      </w:r>
+      <w:r>
+        <w:rPr>
+          <w:rFonts w:ascii="Times New Roman" w:hAnsi="Times New Roman" w:cs="Times New Roman"/>
+          <w:b/>
+          <w:bCs/>
+          <w:color w:val="FF0000"/>
+          <w:sz w:val="28"/>
+          <w:szCs w:val="28"/>
+          <w:u w:val="single"/>
+        </w:rPr>
+        <w:t>A</w:t>
+      </w:r>
+    </w:p>
+    <w:p>
+      <w:pPr>
+        <w:rPr>
+          <w:rFonts w:ascii="Times New Roman" w:hAnsi="Times New Roman" w:cs="Times New Roman"/>
+          <w:b/>
+          <w:bCs/>
+          <w:color w:val="FF0000"/>
+          <w:sz w:val="24"/>
+          <w:szCs w:val="24"/>
+          <w:u w:val="single"/>
+        </w:rPr>
+      </w:pPr>
+    </w:p>
+    <w:p>
+      <w:pPr>
+        <w:rPr>
+          <w:rFonts w:ascii="Times New Roman" w:hAnsi="Times New Roman" w:cs="Times New Roman"/>
+          <w:b/>
+          <w:bCs/>
+          <w:color w:val="7030A0"/>
+          <w:sz w:val="24"/>
+          <w:szCs w:val="24"/>
+          <w:u w:val="single"/>
+        </w:rPr>
+      </w:pPr>
+      <w:r>
+        <w:rPr>
+          <w:rFonts w:ascii="Times New Roman" w:hAnsi="Times New Roman" w:cs="Times New Roman"/>
+          <w:b/>
+          <w:bCs/>
+          <w:color w:val="7030A0"/>
+          <w:sz w:val="24"/>
+          <w:szCs w:val="24"/>
+          <w:u w:val="single"/>
+        </w:rPr>
+        <w:t>AIM</w:t>
+      </w:r>
+    </w:p>
+    <w:p>
+      <w:pPr>
+        <w:rPr>
+          <w:rFonts w:ascii="Times New Roman" w:hAnsi="Times New Roman" w:cs="Times New Roman"/>
+          <w:color w:val="000000" w:themeColor="text1"/>
+        </w:rPr>
+      </w:pPr>
+      <w:r>
+        <w:rPr>
+          <w:rFonts w:ascii="Times New Roman" w:hAnsi="Times New Roman" w:cs="Times New Roman"/>
+          <w:color w:val="000000" w:themeColor="text1"/>
+        </w:rPr>
+        <w:t>To understand the following connectors</w:t>
       </w:r>
       <w:r>
         <w:rPr>
@@ -7814,42 +7981,672 @@
     </w:p>
     <w:p>
       <w:pPr>
+        <w:rPr>
+          <w:rFonts w:ascii="Times New Roman" w:hAnsi="Times New Roman" w:cs="Times New Roman"/>
+          <w:b/>
+          <w:bCs/>
+          <w:color w:val="7030A0"/>
+          <w:sz w:val="24"/>
+          <w:szCs w:val="24"/>
+          <w:u w:val="single"/>
+        </w:rPr>
+      </w:pPr>
+      <w:r>
+        <w:rPr>
+          <w:rFonts w:ascii="Times New Roman" w:hAnsi="Times New Roman" w:cs="Times New Roman"/>
+          <w:b/>
+          <w:bCs/>
+          <w:color w:val="7030A0"/>
+          <w:sz w:val="24"/>
+          <w:szCs w:val="24"/>
+          <w:u w:val="single"/>
+        </w:rPr>
+        <w:t>THEORY</w:t>
+      </w:r>
+    </w:p>
+    <w:p>
+      <w:pPr>
+        <w:rPr>
+          <w:rFonts w:ascii="Times New Roman" w:hAnsi="Times New Roman" w:cs="Times New Roman"/>
+          <w:b/>
+          <w:bCs/>
+          <w:color w:val="00B0F0"/>
+          <w:sz w:val="24"/>
+          <w:szCs w:val="24"/>
+        </w:rPr>
+      </w:pPr>
+      <w:r>
+        <w:rPr>
+          <w:rFonts w:ascii="Times New Roman" w:hAnsi="Times New Roman" w:cs="Times New Roman"/>
+          <w:b/>
+          <w:bCs/>
+          <w:color w:val="00B0F0"/>
+          <w:sz w:val="24"/>
+          <w:szCs w:val="24"/>
+        </w:rPr>
+        <w:t>RJ-11 Connector</w:t>
+      </w:r>
+    </w:p>
+    <w:p>
+      <w:pPr>
+        <w:rPr>
+          <w:rFonts w:ascii="Times New Roman" w:hAnsi="Times New Roman" w:cs="Times New Roman"/>
+          <w:color w:val="000000" w:themeColor="text1"/>
+        </w:rPr>
+      </w:pPr>
+      <w:r>
+        <w:rPr>
+          <w:rFonts w:ascii="Times New Roman" w:hAnsi="Times New Roman" w:cs="Times New Roman"/>
+          <w:color w:val="000000" w:themeColor="text1"/>
+        </w:rPr>
+        <w:t>A registered jack-11 (RJ-11) is a 6-position 2-conductor telephone connector/jack (6P2C) with 4 positions unused. In the United States, RJ-11 is commonly used to connect the telephone handset to the base unit, and the entire telephone to the wall outlet.</w:t>
+      </w:r>
+      <w:r>
+        <w:rPr>
+          <w:rFonts w:ascii="Times New Roman" w:hAnsi="Times New Roman" w:cs="Times New Roman"/>
+          <w:color w:val="000000" w:themeColor="text1"/>
+        </w:rPr>
+        <w:t xml:space="preserve"> </w:t>
+      </w:r>
+      <w:r>
+        <w:rPr>
+          <w:rFonts w:ascii="Times New Roman" w:hAnsi="Times New Roman" w:cs="Times New Roman"/>
+          <w:color w:val="000000" w:themeColor="text1"/>
+        </w:rPr>
+        <w:t>A registered Jack-11 can also be used to connect LANs, but RJ-45 connectors are more commonly used for this purpose.RJ11 is used to terminate the conventional PSTN telephone networks. RJ11 is a four pins connector which is used for terminating the telephone wires. The RJ11 technically uses the center 2 contacts of 6 available and is used for wiring a single phone line. It is the common connector for plugging a telephone into the wall and the handset into the telephone. Bandwidth supported by RJ-1 is 24 Mbps.RJ11 is an 6P4C connector</w:t>
+      </w:r>
+      <w:r>
+        <w:rPr>
+          <w:rFonts w:ascii="Times New Roman" w:hAnsi="Times New Roman" w:cs="Times New Roman"/>
+          <w:color w:val="000000" w:themeColor="text1"/>
+        </w:rPr>
+        <w:t>.</w:t>
+      </w:r>
+    </w:p>
+    <w:p>
+      <w:pPr>
+        <w:rPr>
+          <w:rFonts w:ascii="Times New Roman" w:hAnsi="Times New Roman" w:cs="Times New Roman"/>
+          <w:color w:val="000000" w:themeColor="text1"/>
+        </w:rPr>
+      </w:pPr>
+      <w:r>
+        <w:rPr>
+          <w:rFonts w:ascii="Times New Roman" w:hAnsi="Times New Roman" w:cs="Times New Roman"/>
+          <w:noProof/>
+          <w:color w:val="000000" w:themeColor="text1"/>
+        </w:rPr>
+        <w:drawing>
+          <wp:inline distT="0" distB="0" distL="0" distR="0" wp14:anchorId="6CC55768" wp14:editId="4318A023">
+            <wp:extent cx="5772785" cy="1773716"/>
+            <wp:effectExtent l="0" t="0" r="0" b="0"/>
+            <wp:docPr id="11" name="Picture 11"/>
+            <wp:cNvGraphicFramePr>
+              <a:graphicFrameLocks xmlns:a="http://schemas.openxmlformats.org/drawingml/2006/main" noChangeAspect="1"/>
+            </wp:cNvGraphicFramePr>
+            <a:graphic xmlns:a="http://schemas.openxmlformats.org/drawingml/2006/main">
+              <a:graphicData uri="http://schemas.openxmlformats.org/drawingml/2006/picture">
+                <pic:pic xmlns:pic="http://schemas.openxmlformats.org/drawingml/2006/picture">
+                  <pic:nvPicPr>
+                    <pic:cNvPr id="0" name="Picture 2"/>
+                    <pic:cNvPicPr>
+                      <a:picLocks noChangeAspect="1" noChangeArrowheads="1"/>
+                    </pic:cNvPicPr>
+                  </pic:nvPicPr>
+                  <pic:blipFill>
+                    <a:blip r:embed="rId20">
+                      <a:extLst>
+                        <a:ext uri="{28A0092B-C50C-407E-A947-70E740481C1C}">
+                          <a14:useLocalDpi xmlns:a14="http://schemas.microsoft.com/office/drawing/2010/main" val="0"/>
+                        </a:ext>
+                      </a:extLst>
+                    </a:blip>
+                    <a:srcRect/>
+                    <a:stretch>
+                      <a:fillRect/>
+                    </a:stretch>
+                  </pic:blipFill>
+                  <pic:spPr bwMode="auto">
+                    <a:xfrm>
+                      <a:off x="0" y="0"/>
+                      <a:ext cx="5814285" cy="1786467"/>
+                    </a:xfrm>
+                    <a:prstGeom prst="rect">
+                      <a:avLst/>
+                    </a:prstGeom>
+                    <a:noFill/>
+                  </pic:spPr>
+                </pic:pic>
+              </a:graphicData>
+            </a:graphic>
+          </wp:inline>
+        </w:drawing>
+      </w:r>
+    </w:p>
+    <w:p>
+      <w:pPr>
+        <w:rPr>
+          <w:rFonts w:ascii="Times New Roman" w:hAnsi="Times New Roman" w:cs="Times New Roman"/>
+          <w:b/>
+          <w:bCs/>
+          <w:color w:val="00B0F0"/>
+          <w:sz w:val="24"/>
+          <w:szCs w:val="24"/>
+        </w:rPr>
+      </w:pPr>
+      <w:r>
+        <w:rPr>
+          <w:rFonts w:ascii="Times New Roman" w:hAnsi="Times New Roman" w:cs="Times New Roman"/>
+          <w:b/>
+          <w:bCs/>
+          <w:color w:val="00B0F0"/>
+          <w:sz w:val="24"/>
+          <w:szCs w:val="24"/>
+        </w:rPr>
+        <w:t>RJ-45 Connector</w:t>
+      </w:r>
+    </w:p>
+    <w:p>
+      <w:pPr>
+        <w:rPr>
+          <w:color w:val="000000" w:themeColor="text1"/>
+        </w:rPr>
+      </w:pPr>
+      <w:r>
+        <w:rPr>
+          <w:rFonts w:ascii="Times New Roman" w:hAnsi="Times New Roman" w:cs="Times New Roman"/>
+          <w:color w:val="000000" w:themeColor="text1"/>
+        </w:rPr>
+        <w:t>A registered jack (RJ) is a standardized physical network interface for connecting telecommunications or data equipment. The physical connectors that registered jacks use are mainly of the modular connector and 50-pin miniature ribbon connector types. The most common twisted-pair connector is an 8-position, 8-contact (8P8C) modular plug and jack commonly referred to as an </w:t>
+      </w:r>
+      <w:hyperlink r:id="rId21" w:history="1">
+        <w:r>
+          <w:rPr>
+            <w:rStyle w:val="Hyperlink"/>
+            <w:rFonts w:ascii="Times New Roman" w:hAnsi="Times New Roman" w:cs="Times New Roman"/>
+            <w:color w:val="000000" w:themeColor="text1"/>
+          </w:rPr>
+          <w:t>RJ45 connector</w:t>
+        </w:r>
+      </w:hyperlink>
+      <w:r>
+        <w:rPr>
+          <w:rFonts w:ascii="Times New Roman" w:hAnsi="Times New Roman" w:cs="Times New Roman"/>
+          <w:color w:val="000000" w:themeColor="text1"/>
+        </w:rPr>
+        <w:t>.</w:t>
+      </w:r>
+      <w:r>
+        <w:rPr>
+          <w:rFonts w:ascii="Arial" w:eastAsia="Times New Roman" w:hAnsi="Arial" w:cs="Arial"/>
+          <w:color w:val="000000" w:themeColor="text1"/>
+          <w:spacing w:val="2"/>
+        </w:rPr>
+        <w:t xml:space="preserve"> </w:t>
+      </w:r>
+      <w:r>
+        <w:rPr>
+          <w:color w:val="000000" w:themeColor="text1"/>
+        </w:rPr>
+        <w:t xml:space="preserve">RJ45 is newer, modular, self-securing and compact technology used for connecting the ethernet cables to different electronic devices. The RJ45 is an </w:t>
+      </w:r>
+      <w:proofErr w:type="gramStart"/>
+      <w:r>
+        <w:rPr>
+          <w:color w:val="000000" w:themeColor="text1"/>
+        </w:rPr>
+        <w:t>8 pin</w:t>
+      </w:r>
+      <w:proofErr w:type="gramEnd"/>
+      <w:r>
+        <w:rPr>
+          <w:color w:val="000000" w:themeColor="text1"/>
+        </w:rPr>
+        <w:t xml:space="preserve"> connector used to attach the ethernet interfaces. It is known as an 8P8C connector.</w:t>
+      </w:r>
+    </w:p>
+    <w:p>
+      <w:pPr>
+        <w:rPr>
+          <w:rFonts w:ascii="Times New Roman" w:hAnsi="Times New Roman" w:cs="Times New Roman"/>
+          <w:color w:val="000000" w:themeColor="text1"/>
+        </w:rPr>
+      </w:pPr>
+      <w:r>
+        <w:rPr>
+          <w:rFonts w:ascii="Times New Roman" w:hAnsi="Times New Roman" w:cs="Times New Roman"/>
+          <w:color w:val="000000" w:themeColor="text1"/>
+        </w:rPr>
+        <w:t>Types of cables based on the termination:</w:t>
+      </w:r>
+    </w:p>
+    <w:p>
+      <w:pPr>
+        <w:numPr>
+          <w:ilvl w:val="0"/>
+          <w:numId w:val="23"/>
+        </w:numPr>
+        <w:rPr>
+          <w:rFonts w:ascii="Times New Roman" w:hAnsi="Times New Roman" w:cs="Times New Roman"/>
+          <w:color w:val="000000" w:themeColor="text1"/>
+        </w:rPr>
+      </w:pPr>
+      <w:r>
+        <w:rPr>
+          <w:rFonts w:ascii="Times New Roman" w:hAnsi="Times New Roman" w:cs="Times New Roman"/>
+          <w:color w:val="000000" w:themeColor="text1"/>
+        </w:rPr>
+        <w:t>Straight-over cable</w:t>
+      </w:r>
+    </w:p>
+    <w:p>
+      <w:pPr>
+        <w:numPr>
+          <w:ilvl w:val="0"/>
+          <w:numId w:val="23"/>
+        </w:numPr>
+        <w:rPr>
+          <w:rFonts w:ascii="Times New Roman" w:hAnsi="Times New Roman" w:cs="Times New Roman"/>
+          <w:color w:val="000000" w:themeColor="text1"/>
+        </w:rPr>
+      </w:pPr>
+      <w:r>
+        <w:rPr>
+          <w:rFonts w:ascii="Times New Roman" w:hAnsi="Times New Roman" w:cs="Times New Roman"/>
+          <w:color w:val="000000" w:themeColor="text1"/>
+        </w:rPr>
+        <w:t>Crossover cable</w:t>
+      </w:r>
+    </w:p>
+    <w:p>
+      <w:pPr>
         <w:ind w:left="720"/>
         <w:rPr>
           <w:rFonts w:ascii="Times New Roman" w:hAnsi="Times New Roman" w:cs="Times New Roman"/>
-          <w:b/>
-          <w:bCs/>
+          <w:color w:val="000000" w:themeColor="text1"/>
+        </w:rPr>
+      </w:pPr>
+    </w:p>
+    <w:p>
+      <w:pPr>
+        <w:ind w:left="720"/>
+        <w:rPr>
+          <w:rFonts w:ascii="Times New Roman" w:hAnsi="Times New Roman" w:cs="Times New Roman"/>
+          <w:color w:val="000000" w:themeColor="text1"/>
+        </w:rPr>
+      </w:pPr>
+    </w:p>
+    <w:p>
+      <w:pPr>
+        <w:rPr>
+          <w:rFonts w:ascii="Times New Roman" w:hAnsi="Times New Roman" w:cs="Times New Roman"/>
+          <w:b/>
+          <w:bCs/>
+          <w:color w:val="00B0F0"/>
+          <w:sz w:val="24"/>
+          <w:szCs w:val="24"/>
+        </w:rPr>
+      </w:pPr>
+      <w:r>
+        <w:rPr>
+          <w:rFonts w:ascii="Times New Roman" w:hAnsi="Times New Roman" w:cs="Times New Roman"/>
+          <w:b/>
+          <w:bCs/>
+          <w:noProof/>
+          <w:color w:val="00B0F0"/>
+          <w:sz w:val="24"/>
+          <w:szCs w:val="24"/>
+        </w:rPr>
+        <w:lastRenderedPageBreak/>
+        <w:drawing>
+          <wp:inline distT="0" distB="0" distL="0" distR="0" wp14:anchorId="2B63E291" wp14:editId="2ED08E44">
+            <wp:extent cx="5943061" cy="2544896"/>
+            <wp:effectExtent l="0" t="0" r="635" b="8255"/>
+            <wp:docPr id="14" name="Picture 14" descr="RJ45 Pinout | ShowMeCables.com"/>
+            <wp:cNvGraphicFramePr>
+              <a:graphicFrameLocks xmlns:a="http://schemas.openxmlformats.org/drawingml/2006/main" noChangeAspect="1"/>
+            </wp:cNvGraphicFramePr>
+            <a:graphic xmlns:a="http://schemas.openxmlformats.org/drawingml/2006/main">
+              <a:graphicData uri="http://schemas.openxmlformats.org/drawingml/2006/picture">
+                <pic:pic xmlns:pic="http://schemas.openxmlformats.org/drawingml/2006/picture">
+                  <pic:nvPicPr>
+                    <pic:cNvPr id="0" name="Picture 2" descr="RJ45 Pinout | ShowMeCables.com"/>
+                    <pic:cNvPicPr>
+                      <a:picLocks noChangeAspect="1" noChangeArrowheads="1"/>
+                    </pic:cNvPicPr>
+                  </pic:nvPicPr>
+                  <pic:blipFill>
+                    <a:blip r:embed="rId22">
+                      <a:extLst>
+                        <a:ext uri="{28A0092B-C50C-407E-A947-70E740481C1C}">
+                          <a14:useLocalDpi xmlns:a14="http://schemas.microsoft.com/office/drawing/2010/main" val="0"/>
+                        </a:ext>
+                      </a:extLst>
+                    </a:blip>
+                    <a:srcRect/>
+                    <a:stretch>
+                      <a:fillRect/>
+                    </a:stretch>
+                  </pic:blipFill>
+                  <pic:spPr bwMode="auto">
+                    <a:xfrm>
+                      <a:off x="0" y="0"/>
+                      <a:ext cx="5962975" cy="2553424"/>
+                    </a:xfrm>
+                    <a:prstGeom prst="rect">
+                      <a:avLst/>
+                    </a:prstGeom>
+                    <a:noFill/>
+                    <a:ln>
+                      <a:noFill/>
+                    </a:ln>
+                  </pic:spPr>
+                </pic:pic>
+              </a:graphicData>
+            </a:graphic>
+          </wp:inline>
+        </w:drawing>
+      </w:r>
+    </w:p>
+    <w:p>
+      <w:pPr>
+        <w:ind w:left="720"/>
+        <w:rPr>
+          <w:rFonts w:ascii="Times New Roman" w:hAnsi="Times New Roman" w:cs="Times New Roman"/>
           <w:color w:val="00B050"/>
-          <w:sz w:val="24"/>
-          <w:szCs w:val="24"/>
-        </w:rPr>
-      </w:pPr>
-      <w:r>
-        <w:rPr>
-          <w:rFonts w:ascii="Times New Roman" w:hAnsi="Times New Roman" w:cs="Times New Roman"/>
-          <w:b/>
-          <w:bCs/>
+        </w:rPr>
+      </w:pPr>
+    </w:p>
+    <w:p>
+      <w:pPr>
+        <w:ind w:left="720"/>
+        <w:rPr>
+          <w:rFonts w:ascii="Times New Roman" w:hAnsi="Times New Roman" w:cs="Times New Roman"/>
           <w:color w:val="00B050"/>
-          <w:sz w:val="24"/>
-          <w:szCs w:val="24"/>
-        </w:rPr>
-        <w:t>F) WLAN TYPES:</w:t>
-      </w:r>
+        </w:rPr>
+      </w:pPr>
     </w:p>
     <w:p>
       <w:pPr>
         <w:ind w:left="720"/>
         <w:rPr>
           <w:rFonts w:ascii="Times New Roman" w:hAnsi="Times New Roman" w:cs="Times New Roman"/>
-          <w:color w:val="000000" w:themeColor="text1"/>
-        </w:rPr>
-      </w:pPr>
-      <w:r>
-        <w:rPr>
-          <w:rFonts w:ascii="Times New Roman" w:hAnsi="Times New Roman" w:cs="Times New Roman"/>
-          <w:color w:val="000000" w:themeColor="text1"/>
-        </w:rPr>
-        <w:t>There are two types of WLANs, the infrastructure WLANs and the independent WLANs. In an infrastructure WLAN, the wireless terminals communicate via a central point called the access point. The access point is</w:t>
+          <w:color w:val="00B050"/>
+        </w:rPr>
+      </w:pPr>
+    </w:p>
+    <w:p>
+      <w:pPr>
+        <w:ind w:left="720"/>
+        <w:rPr>
+          <w:rFonts w:ascii="Times New Roman" w:hAnsi="Times New Roman" w:cs="Times New Roman"/>
+          <w:color w:val="00B050"/>
+        </w:rPr>
+      </w:pPr>
+    </w:p>
+    <w:p>
+      <w:pPr>
+        <w:ind w:left="720"/>
+        <w:rPr>
+          <w:rFonts w:ascii="Times New Roman" w:hAnsi="Times New Roman" w:cs="Times New Roman"/>
+          <w:color w:val="00B050"/>
+        </w:rPr>
+      </w:pPr>
+    </w:p>
+    <w:p>
+      <w:pPr>
+        <w:ind w:left="720"/>
+        <w:rPr>
+          <w:rFonts w:ascii="Times New Roman" w:hAnsi="Times New Roman" w:cs="Times New Roman"/>
+          <w:color w:val="00B050"/>
+        </w:rPr>
+      </w:pPr>
+    </w:p>
+    <w:p>
+      <w:pPr>
+        <w:ind w:left="720"/>
+        <w:rPr>
+          <w:rFonts w:ascii="Times New Roman" w:hAnsi="Times New Roman" w:cs="Times New Roman"/>
+          <w:color w:val="00B050"/>
+        </w:rPr>
+      </w:pPr>
+    </w:p>
+    <w:p>
+      <w:pPr>
+        <w:ind w:left="720"/>
+        <w:rPr>
+          <w:rFonts w:ascii="Times New Roman" w:hAnsi="Times New Roman" w:cs="Times New Roman"/>
+          <w:color w:val="00B050"/>
+        </w:rPr>
+      </w:pPr>
+    </w:p>
+    <w:p>
+      <w:pPr>
+        <w:ind w:left="720"/>
+        <w:rPr>
+          <w:rFonts w:ascii="Times New Roman" w:hAnsi="Times New Roman" w:cs="Times New Roman"/>
+          <w:color w:val="00B050"/>
+        </w:rPr>
+      </w:pPr>
+    </w:p>
+    <w:p>
+      <w:pPr>
+        <w:ind w:left="720"/>
+        <w:rPr>
+          <w:rFonts w:ascii="Times New Roman" w:hAnsi="Times New Roman" w:cs="Times New Roman"/>
+          <w:color w:val="00B050"/>
+        </w:rPr>
+      </w:pPr>
+    </w:p>
+    <w:p>
+      <w:pPr>
+        <w:ind w:left="720"/>
+        <w:rPr>
+          <w:rFonts w:ascii="Times New Roman" w:hAnsi="Times New Roman" w:cs="Times New Roman"/>
+          <w:color w:val="00B050"/>
+        </w:rPr>
+      </w:pPr>
+    </w:p>
+    <w:p>
+      <w:pPr>
+        <w:ind w:left="720"/>
+        <w:rPr>
+          <w:rFonts w:ascii="Times New Roman" w:hAnsi="Times New Roman" w:cs="Times New Roman"/>
+          <w:color w:val="00B050"/>
+        </w:rPr>
+      </w:pPr>
+    </w:p>
+    <w:p>
+      <w:pPr>
+        <w:ind w:left="720"/>
+        <w:rPr>
+          <w:rFonts w:ascii="Times New Roman" w:hAnsi="Times New Roman" w:cs="Times New Roman"/>
+          <w:color w:val="00B050"/>
+        </w:rPr>
+      </w:pPr>
+    </w:p>
+    <w:p>
+      <w:pPr>
+        <w:ind w:left="720"/>
+        <w:rPr>
+          <w:rFonts w:ascii="Times New Roman" w:hAnsi="Times New Roman" w:cs="Times New Roman"/>
+          <w:color w:val="00B050"/>
+        </w:rPr>
+      </w:pPr>
+    </w:p>
+    <w:p>
+      <w:pPr>
+        <w:ind w:left="720"/>
+        <w:rPr>
+          <w:rFonts w:ascii="Times New Roman" w:hAnsi="Times New Roman" w:cs="Times New Roman"/>
+          <w:color w:val="00B050"/>
+        </w:rPr>
+      </w:pPr>
+    </w:p>
+    <w:p>
+      <w:pPr>
+        <w:ind w:left="720"/>
+        <w:rPr>
+          <w:rFonts w:ascii="Times New Roman" w:hAnsi="Times New Roman" w:cs="Times New Roman"/>
+          <w:color w:val="00B050"/>
+        </w:rPr>
+      </w:pPr>
+    </w:p>
+    <w:p>
+      <w:pPr>
+        <w:ind w:left="720"/>
+        <w:rPr>
+          <w:rFonts w:ascii="Times New Roman" w:hAnsi="Times New Roman" w:cs="Times New Roman"/>
+          <w:color w:val="00B050"/>
+        </w:rPr>
+      </w:pPr>
+    </w:p>
+    <w:p>
+      <w:pPr>
+        <w:ind w:left="720"/>
+        <w:rPr>
+          <w:rFonts w:ascii="Times New Roman" w:hAnsi="Times New Roman" w:cs="Times New Roman"/>
+          <w:color w:val="00B050"/>
+        </w:rPr>
+      </w:pPr>
+    </w:p>
+    <w:p>
+      <w:pPr>
+        <w:ind w:left="720"/>
+        <w:rPr>
+          <w:rFonts w:ascii="Times New Roman" w:hAnsi="Times New Roman" w:cs="Times New Roman"/>
+          <w:color w:val="00B050"/>
+        </w:rPr>
+      </w:pPr>
+    </w:p>
+    <w:p>
+      <w:pPr>
+        <w:ind w:left="720"/>
+        <w:rPr>
+          <w:rFonts w:ascii="Times New Roman" w:hAnsi="Times New Roman" w:cs="Times New Roman"/>
+          <w:color w:val="00B050"/>
+        </w:rPr>
+      </w:pPr>
+    </w:p>
+    <w:p>
+      <w:pPr>
+        <w:rPr>
+          <w:rFonts w:ascii="Times New Roman" w:hAnsi="Times New Roman" w:cs="Times New Roman"/>
+          <w:b/>
+          <w:bCs/>
+          <w:color w:val="FF0000"/>
+          <w:sz w:val="28"/>
+          <w:szCs w:val="28"/>
+        </w:rPr>
+      </w:pPr>
+      <w:r>
+        <w:rPr>
+          <w:rFonts w:ascii="Times New Roman" w:hAnsi="Times New Roman" w:cs="Times New Roman"/>
+          <w:color w:val="00B050"/>
+        </w:rPr>
+        <w:lastRenderedPageBreak/>
+        <w:t xml:space="preserve">                                                      </w:t>
+      </w:r>
+      <w:r>
+        <w:rPr>
+          <w:rFonts w:ascii="Times New Roman" w:hAnsi="Times New Roman" w:cs="Times New Roman"/>
+          <w:b/>
+          <w:bCs/>
+          <w:color w:val="FF0000"/>
+          <w:sz w:val="28"/>
+          <w:szCs w:val="28"/>
+        </w:rPr>
+        <w:t>EXPERIMENT 3B</w:t>
+      </w:r>
+    </w:p>
+    <w:p>
+      <w:pPr>
+        <w:rPr>
+          <w:rFonts w:ascii="Times New Roman" w:hAnsi="Times New Roman" w:cs="Times New Roman"/>
+          <w:b/>
+          <w:bCs/>
+          <w:color w:val="7030A0"/>
+          <w:sz w:val="24"/>
+          <w:szCs w:val="24"/>
+          <w:u w:val="single"/>
+        </w:rPr>
+      </w:pPr>
+      <w:r>
+        <w:rPr>
+          <w:rFonts w:ascii="Times New Roman" w:hAnsi="Times New Roman" w:cs="Times New Roman"/>
+          <w:b/>
+          <w:bCs/>
+          <w:color w:val="7030A0"/>
+          <w:sz w:val="24"/>
+          <w:szCs w:val="24"/>
+          <w:u w:val="single"/>
+        </w:rPr>
+        <w:t>AIM</w:t>
+      </w:r>
+    </w:p>
+    <w:p>
+      <w:pPr>
+        <w:rPr>
+          <w:rFonts w:ascii="Times New Roman" w:hAnsi="Times New Roman" w:cs="Times New Roman"/>
+          <w:color w:val="000000" w:themeColor="text1"/>
+        </w:rPr>
+      </w:pPr>
+      <w:r>
+        <w:rPr>
+          <w:rFonts w:ascii="Times New Roman" w:hAnsi="Times New Roman" w:cs="Times New Roman"/>
+          <w:color w:val="000000" w:themeColor="text1"/>
+        </w:rPr>
+        <w:t>To study about various networking devices used in Computer network.</w:t>
+      </w:r>
+    </w:p>
+    <w:p>
+      <w:pPr>
+        <w:rPr>
+          <w:rFonts w:ascii="Times New Roman" w:hAnsi="Times New Roman" w:cs="Times New Roman"/>
+          <w:b/>
+          <w:bCs/>
+          <w:color w:val="7030A0"/>
+          <w:sz w:val="24"/>
+          <w:szCs w:val="24"/>
+          <w:u w:val="single"/>
+        </w:rPr>
+      </w:pPr>
+      <w:r>
+        <w:rPr>
+          <w:rFonts w:ascii="Times New Roman" w:hAnsi="Times New Roman" w:cs="Times New Roman"/>
+          <w:b/>
+          <w:bCs/>
+          <w:color w:val="7030A0"/>
+          <w:sz w:val="24"/>
+          <w:szCs w:val="24"/>
+          <w:u w:val="single"/>
+        </w:rPr>
+        <w:t>THEORY</w:t>
+      </w:r>
+    </w:p>
+    <w:p>
+      <w:pPr>
+        <w:rPr>
+          <w:color w:val="000000" w:themeColor="text1"/>
+        </w:rPr>
+      </w:pPr>
+      <w:r>
+        <w:rPr>
+          <w:rFonts w:ascii="Times New Roman" w:hAnsi="Times New Roman" w:cs="Times New Roman"/>
+          <w:b/>
+          <w:bCs/>
+          <w:color w:val="00B050"/>
+          <w:sz w:val="24"/>
+          <w:szCs w:val="24"/>
+        </w:rPr>
+        <w:t xml:space="preserve">1)Switches: </w:t>
+      </w:r>
+      <w:r>
+        <w:rPr>
+          <w:rFonts w:ascii="Times New Roman" w:hAnsi="Times New Roman" w:cs="Times New Roman"/>
+          <w:color w:val="000000" w:themeColor="text1"/>
+        </w:rPr>
+        <w:t>Switches are networking devices operating at layer 2 or a data link layer of the OSI model. They connect devices in a network and use packet switching to send, receive or forward data packets or data frames over the network.</w:t>
       </w:r>
       <w:r>
         <w:rPr>
@@ -7863,21 +8660,298 @@
           <w:rFonts w:ascii="Times New Roman" w:hAnsi="Times New Roman" w:cs="Times New Roman"/>
           <w:color w:val="000000" w:themeColor="text1"/>
         </w:rPr>
-        <w:t>connected to a wired network. Figure 4-11 shows an example layout for an infrastructure WLAN. The infrastructure WLANs are easy to expand by using either more than one access points, or simply by using extension points. An extension point is just like an access point except that it is not connected to the wired network</w:t>
-      </w:r>
-      <w:r>
-        <w:rPr>
-          <w:rFonts w:ascii="Times New Roman" w:hAnsi="Times New Roman" w:cs="Times New Roman"/>
-          <w:color w:val="000000" w:themeColor="text1"/>
-        </w:rPr>
-        <w:t xml:space="preserve">. </w:t>
-      </w:r>
-      <w:r>
-        <w:rPr>
-          <w:rFonts w:ascii="Times New Roman" w:hAnsi="Times New Roman" w:cs="Times New Roman"/>
-          <w:color w:val="000000" w:themeColor="text1"/>
-        </w:rPr>
-        <w:t>A second mechanism of configuring WLANs is by having all wireless terminals with the capability of direct communications with another terminals. This eliminates the need of an access point. Such networks are called independent or ad hoc networks. Peer networking is another term used for such a layout</w:t>
+        <w:t>A switch has many ports, to which computers are plugged in. When a data frame arrives at any port of a network switch, it examines the destination address, performs necessary checks and sends the frame to the corresponding device(s</w:t>
+      </w:r>
+      <w:proofErr w:type="gramStart"/>
+      <w:r>
+        <w:rPr>
+          <w:rFonts w:ascii="Times New Roman" w:hAnsi="Times New Roman" w:cs="Times New Roman"/>
+          <w:color w:val="000000" w:themeColor="text1"/>
+        </w:rPr>
+        <w:t>).It</w:t>
+      </w:r>
+      <w:proofErr w:type="gramEnd"/>
+      <w:r>
+        <w:rPr>
+          <w:rFonts w:ascii="Times New Roman" w:hAnsi="Times New Roman" w:cs="Times New Roman"/>
+          <w:color w:val="000000" w:themeColor="text1"/>
+        </w:rPr>
+        <w:t xml:space="preserve"> supports unicast, multicast as well as broadcast communications.</w:t>
+      </w:r>
+      <w:r>
+        <w:rPr>
+          <w:rFonts w:ascii="Arial" w:eastAsia="Times New Roman" w:hAnsi="Arial" w:cs="Arial"/>
+          <w:color w:val="000000"/>
+          <w:sz w:val="24"/>
+          <w:szCs w:val="24"/>
+        </w:rPr>
+        <w:t xml:space="preserve"> </w:t>
+      </w:r>
+      <w:r>
+        <w:rPr>
+          <w:color w:val="000000" w:themeColor="text1"/>
+        </w:rPr>
+        <w:t xml:space="preserve">A switch operates in the layer 2, </w:t>
+      </w:r>
+      <w:proofErr w:type="gramStart"/>
+      <w:r>
+        <w:rPr>
+          <w:color w:val="000000" w:themeColor="text1"/>
+        </w:rPr>
+        <w:t>i.e.</w:t>
+      </w:r>
+      <w:proofErr w:type="gramEnd"/>
+      <w:r>
+        <w:rPr>
+          <w:color w:val="000000" w:themeColor="text1"/>
+        </w:rPr>
+        <w:t xml:space="preserve"> data link layer of the OSI model.</w:t>
+      </w:r>
+    </w:p>
+    <w:p>
+      <w:pPr>
+        <w:numPr>
+          <w:ilvl w:val="0"/>
+          <w:numId w:val="24"/>
+        </w:numPr>
+        <w:rPr>
+          <w:rFonts w:ascii="Times New Roman" w:hAnsi="Times New Roman" w:cs="Times New Roman"/>
+          <w:color w:val="000000" w:themeColor="text1"/>
+        </w:rPr>
+      </w:pPr>
+      <w:r>
+        <w:rPr>
+          <w:rFonts w:ascii="Times New Roman" w:hAnsi="Times New Roman" w:cs="Times New Roman"/>
+          <w:color w:val="000000" w:themeColor="text1"/>
+        </w:rPr>
+        <w:t>It is an intelligent network device that can be conceived as a multiport network bridge.</w:t>
+      </w:r>
+    </w:p>
+    <w:p>
+      <w:pPr>
+        <w:numPr>
+          <w:ilvl w:val="0"/>
+          <w:numId w:val="24"/>
+        </w:numPr>
+        <w:rPr>
+          <w:rFonts w:ascii="Times New Roman" w:hAnsi="Times New Roman" w:cs="Times New Roman"/>
+          <w:color w:val="000000" w:themeColor="text1"/>
+        </w:rPr>
+      </w:pPr>
+      <w:r>
+        <w:rPr>
+          <w:rFonts w:ascii="Times New Roman" w:hAnsi="Times New Roman" w:cs="Times New Roman"/>
+          <w:color w:val="000000" w:themeColor="text1"/>
+        </w:rPr>
+        <w:t>It uses MAC addresses (addresses of medium access control sublayer) to send data packets to selected destination ports.</w:t>
+      </w:r>
+    </w:p>
+    <w:p>
+      <w:pPr>
+        <w:numPr>
+          <w:ilvl w:val="0"/>
+          <w:numId w:val="24"/>
+        </w:numPr>
+        <w:rPr>
+          <w:rFonts w:ascii="Times New Roman" w:hAnsi="Times New Roman" w:cs="Times New Roman"/>
+          <w:color w:val="000000" w:themeColor="text1"/>
+        </w:rPr>
+      </w:pPr>
+      <w:r>
+        <w:rPr>
+          <w:rFonts w:ascii="Times New Roman" w:hAnsi="Times New Roman" w:cs="Times New Roman"/>
+          <w:color w:val="000000" w:themeColor="text1"/>
+        </w:rPr>
+        <w:t>It uses packet switching technique to receive and forward data packets from the source to the destination device.</w:t>
+      </w:r>
+    </w:p>
+    <w:p>
+      <w:pPr>
+        <w:numPr>
+          <w:ilvl w:val="0"/>
+          <w:numId w:val="24"/>
+        </w:numPr>
+        <w:rPr>
+          <w:rFonts w:ascii="Times New Roman" w:hAnsi="Times New Roman" w:cs="Times New Roman"/>
+          <w:color w:val="000000" w:themeColor="text1"/>
+        </w:rPr>
+      </w:pPr>
+      <w:r>
+        <w:rPr>
+          <w:rFonts w:ascii="Times New Roman" w:hAnsi="Times New Roman" w:cs="Times New Roman"/>
+          <w:color w:val="000000" w:themeColor="text1"/>
+        </w:rPr>
+        <w:t>It is supports unicast (one-to-one), multicast (one-to-many) and broadcast (one-to-all) communications.</w:t>
+      </w:r>
+    </w:p>
+    <w:p>
+      <w:pPr>
+        <w:ind w:left="720"/>
+        <w:rPr>
+          <w:rFonts w:ascii="Times New Roman" w:hAnsi="Times New Roman" w:cs="Times New Roman"/>
+          <w:color w:val="000000" w:themeColor="text1"/>
+        </w:rPr>
+      </w:pPr>
+    </w:p>
+    <w:p>
+      <w:pPr>
+        <w:rPr>
+          <w:rFonts w:ascii="Times New Roman" w:hAnsi="Times New Roman" w:cs="Times New Roman"/>
+          <w:b/>
+          <w:bCs/>
+          <w:color w:val="00B050"/>
+          <w:sz w:val="24"/>
+          <w:szCs w:val="24"/>
+        </w:rPr>
+      </w:pPr>
+      <w:r>
+        <w:rPr>
+          <w:rFonts w:ascii="Times New Roman" w:hAnsi="Times New Roman" w:cs="Times New Roman"/>
+          <w:b/>
+          <w:bCs/>
+          <w:color w:val="00B050"/>
+          <w:sz w:val="24"/>
+          <w:szCs w:val="24"/>
+        </w:rPr>
+        <w:t>Types of Switches:</w:t>
+      </w:r>
+    </w:p>
+    <w:p>
+      <w:pPr>
+        <w:numPr>
+          <w:ilvl w:val="0"/>
+          <w:numId w:val="25"/>
+        </w:numPr>
+        <w:rPr>
+          <w:rFonts w:ascii="Times New Roman" w:hAnsi="Times New Roman" w:cs="Times New Roman"/>
+          <w:color w:val="000000" w:themeColor="text1"/>
+        </w:rPr>
+      </w:pPr>
+      <w:r>
+        <w:rPr>
+          <w:rFonts w:ascii="Times New Roman" w:hAnsi="Times New Roman" w:cs="Times New Roman"/>
+          <w:color w:val="000000" w:themeColor="text1"/>
+        </w:rPr>
+        <w:t xml:space="preserve">Unmanaged Switch − These are inexpensive switches commonly used in home networks and small businesses. They can be set up by simply plugging in to the network, after which they instantly start operating. When more devices </w:t>
+      </w:r>
+      <w:proofErr w:type="gramStart"/>
+      <w:r>
+        <w:rPr>
+          <w:rFonts w:ascii="Times New Roman" w:hAnsi="Times New Roman" w:cs="Times New Roman"/>
+          <w:color w:val="000000" w:themeColor="text1"/>
+        </w:rPr>
+        <w:t>needs</w:t>
+      </w:r>
+      <w:proofErr w:type="gramEnd"/>
+      <w:r>
+        <w:rPr>
+          <w:rFonts w:ascii="Times New Roman" w:hAnsi="Times New Roman" w:cs="Times New Roman"/>
+          <w:color w:val="000000" w:themeColor="text1"/>
+        </w:rPr>
+        <w:t xml:space="preserve"> to be added, more switches are simply added by this plug and play method. They are referred to as u managed since they do not require to be configured or monitored.</w:t>
+      </w:r>
+    </w:p>
+    <w:p>
+      <w:pPr>
+        <w:numPr>
+          <w:ilvl w:val="0"/>
+          <w:numId w:val="25"/>
+        </w:numPr>
+        <w:rPr>
+          <w:rFonts w:ascii="Times New Roman" w:hAnsi="Times New Roman" w:cs="Times New Roman"/>
+          <w:color w:val="000000" w:themeColor="text1"/>
+        </w:rPr>
+      </w:pPr>
+      <w:r>
+        <w:rPr>
+          <w:rFonts w:ascii="Times New Roman" w:hAnsi="Times New Roman" w:cs="Times New Roman"/>
+          <w:color w:val="000000" w:themeColor="text1"/>
+        </w:rPr>
+        <w:t xml:space="preserve">Managed Switch − These are costly switches that are used in </w:t>
+      </w:r>
+      <w:proofErr w:type="spellStart"/>
+      <w:r>
+        <w:rPr>
+          <w:rFonts w:ascii="Times New Roman" w:hAnsi="Times New Roman" w:cs="Times New Roman"/>
+          <w:color w:val="000000" w:themeColor="text1"/>
+        </w:rPr>
+        <w:t>organisations</w:t>
+      </w:r>
+      <w:proofErr w:type="spellEnd"/>
+      <w:r>
+        <w:rPr>
+          <w:rFonts w:ascii="Times New Roman" w:hAnsi="Times New Roman" w:cs="Times New Roman"/>
+          <w:color w:val="000000" w:themeColor="text1"/>
+        </w:rPr>
+        <w:t xml:space="preserve"> with large and complex networks, since they can be customized to augment the functionalities of a standard switch. The augmented features may be QoS (Quality of Service) like higher security levels, better precision control and complete network management. Despite their cost, they are preferred in growing organizations due to their scalability and flexibility. Simple Network Management Protocol (SNMP) is used for configuring managed switches.</w:t>
+      </w:r>
+    </w:p>
+    <w:p>
+      <w:pPr>
+        <w:numPr>
+          <w:ilvl w:val="0"/>
+          <w:numId w:val="25"/>
+        </w:numPr>
+        <w:rPr>
+          <w:rFonts w:ascii="Times New Roman" w:hAnsi="Times New Roman" w:cs="Times New Roman"/>
+          <w:color w:val="000000" w:themeColor="text1"/>
+        </w:rPr>
+      </w:pPr>
+      <w:r>
+        <w:rPr>
+          <w:rFonts w:ascii="Times New Roman" w:hAnsi="Times New Roman" w:cs="Times New Roman"/>
+          <w:color w:val="000000" w:themeColor="text1"/>
+        </w:rPr>
+        <w:t xml:space="preserve">LAN Switch − Local Area Network (LAN) switches </w:t>
+      </w:r>
+      <w:proofErr w:type="gramStart"/>
+      <w:r>
+        <w:rPr>
+          <w:rFonts w:ascii="Times New Roman" w:hAnsi="Times New Roman" w:cs="Times New Roman"/>
+          <w:color w:val="000000" w:themeColor="text1"/>
+        </w:rPr>
+        <w:t>connects</w:t>
+      </w:r>
+      <w:proofErr w:type="gramEnd"/>
+      <w:r>
+        <w:rPr>
+          <w:rFonts w:ascii="Times New Roman" w:hAnsi="Times New Roman" w:cs="Times New Roman"/>
+          <w:color w:val="000000" w:themeColor="text1"/>
+        </w:rPr>
+        <w:t xml:space="preserve"> devices in the internal LAN of an organization. They are also referred as Ethernet switches or data switches. These switches are particularly helpful in reducing network congestion or bottlenecks. They allocate bandwidth in a manner so that there is no overlapping of data packets in a network.</w:t>
+      </w:r>
+    </w:p>
+    <w:p>
+      <w:pPr>
+        <w:numPr>
+          <w:ilvl w:val="0"/>
+          <w:numId w:val="25"/>
+        </w:numPr>
+        <w:rPr>
+          <w:rFonts w:ascii="Times New Roman" w:hAnsi="Times New Roman" w:cs="Times New Roman"/>
+          <w:color w:val="000000" w:themeColor="text1"/>
+        </w:rPr>
+      </w:pPr>
+      <w:r>
+        <w:rPr>
+          <w:rFonts w:ascii="Times New Roman" w:hAnsi="Times New Roman" w:cs="Times New Roman"/>
+          <w:color w:val="000000" w:themeColor="text1"/>
+        </w:rPr>
+        <w:t>PoE Switch − Power over Ethernet (PoE) switches are used in PoE G</w:t>
+      </w:r>
+      <w:r>
+        <w:rPr>
+          <w:rFonts w:ascii="Times New Roman" w:hAnsi="Times New Roman" w:cs="Times New Roman"/>
+          <w:color w:val="000000" w:themeColor="text1"/>
+        </w:rPr>
+        <w:t>i</w:t>
+      </w:r>
+      <w:r>
+        <w:rPr>
+          <w:rFonts w:ascii="Times New Roman" w:hAnsi="Times New Roman" w:cs="Times New Roman"/>
+          <w:color w:val="000000" w:themeColor="text1"/>
+        </w:rPr>
+        <w:t>gabit Ethernets. PoE technology combine data and power transmission over the same cable so that devices connected to it can receive both electricity as well as data over the same line. PoE switches offer greater flexibility and simplifies the cabling connections</w:t>
       </w:r>
       <w:r>
         <w:rPr>
@@ -7886,7 +8960,118 @@
         </w:rPr>
         <w:t>.</w:t>
       </w:r>
-      <w:r>
+    </w:p>
+    <w:p>
+      <w:pPr>
+        <w:ind w:left="720"/>
+        <w:rPr>
+          <w:rFonts w:ascii="Times New Roman" w:hAnsi="Times New Roman" w:cs="Times New Roman"/>
+          <w:color w:val="000000" w:themeColor="text1"/>
+          <w:sz w:val="24"/>
+          <w:szCs w:val="24"/>
+        </w:rPr>
+      </w:pPr>
+      <w:r>
+        <w:rPr>
+          <w:rFonts w:ascii="Times New Roman" w:hAnsi="Times New Roman" w:cs="Times New Roman"/>
+          <w:noProof/>
+          <w:color w:val="000000" w:themeColor="text1"/>
+          <w:sz w:val="24"/>
+          <w:szCs w:val="24"/>
+        </w:rPr>
+        <w:lastRenderedPageBreak/>
+        <w:drawing>
+          <wp:inline distT="0" distB="0" distL="0" distR="0" wp14:anchorId="64801F27" wp14:editId="76399A5D">
+            <wp:extent cx="4981575" cy="1272448"/>
+            <wp:effectExtent l="0" t="0" r="0" b="4445"/>
+            <wp:docPr id="15" name="Picture 15"/>
+            <wp:cNvGraphicFramePr>
+              <a:graphicFrameLocks xmlns:a="http://schemas.openxmlformats.org/drawingml/2006/main" noChangeAspect="1"/>
+            </wp:cNvGraphicFramePr>
+            <a:graphic xmlns:a="http://schemas.openxmlformats.org/drawingml/2006/main">
+              <a:graphicData uri="http://schemas.openxmlformats.org/drawingml/2006/picture">
+                <pic:pic xmlns:pic="http://schemas.openxmlformats.org/drawingml/2006/picture">
+                  <pic:nvPicPr>
+                    <pic:cNvPr id="0" name="Picture 2"/>
+                    <pic:cNvPicPr>
+                      <a:picLocks noChangeAspect="1" noChangeArrowheads="1"/>
+                    </pic:cNvPicPr>
+                  </pic:nvPicPr>
+                  <pic:blipFill>
+                    <a:blip r:embed="rId23">
+                      <a:extLst>
+                        <a:ext uri="{28A0092B-C50C-407E-A947-70E740481C1C}">
+                          <a14:useLocalDpi xmlns:a14="http://schemas.microsoft.com/office/drawing/2010/main" val="0"/>
+                        </a:ext>
+                      </a:extLst>
+                    </a:blip>
+                    <a:srcRect/>
+                    <a:stretch>
+                      <a:fillRect/>
+                    </a:stretch>
+                  </pic:blipFill>
+                  <pic:spPr bwMode="auto">
+                    <a:xfrm>
+                      <a:off x="0" y="0"/>
+                      <a:ext cx="5011541" cy="1280102"/>
+                    </a:xfrm>
+                    <a:prstGeom prst="rect">
+                      <a:avLst/>
+                    </a:prstGeom>
+                    <a:noFill/>
+                  </pic:spPr>
+                </pic:pic>
+              </a:graphicData>
+            </a:graphic>
+          </wp:inline>
+        </w:drawing>
+      </w:r>
+    </w:p>
+    <w:p>
+      <w:pPr>
+        <w:ind w:left="720"/>
+        <w:rPr>
+          <w:rFonts w:ascii="Times New Roman" w:hAnsi="Times New Roman" w:cs="Times New Roman"/>
+          <w:color w:val="000000" w:themeColor="text1"/>
+          <w:sz w:val="24"/>
+          <w:szCs w:val="24"/>
+        </w:rPr>
+      </w:pPr>
+    </w:p>
+    <w:p>
+      <w:pPr>
+        <w:rPr>
+          <w:rFonts w:ascii="Times New Roman" w:hAnsi="Times New Roman" w:cs="Times New Roman"/>
+          <w:color w:val="000000" w:themeColor="text1"/>
+        </w:rPr>
+      </w:pPr>
+      <w:r>
+        <w:rPr>
+          <w:rFonts w:ascii="Times New Roman" w:hAnsi="Times New Roman" w:cs="Times New Roman"/>
+          <w:b/>
+          <w:bCs/>
+          <w:color w:val="00B050"/>
+          <w:sz w:val="24"/>
+          <w:szCs w:val="24"/>
+        </w:rPr>
+        <w:t>2)Broadcast Switches</w:t>
+      </w:r>
+      <w:r>
+        <w:rPr>
+          <w:rFonts w:ascii="Times New Roman" w:hAnsi="Times New Roman" w:cs="Times New Roman"/>
+          <w:color w:val="00B050"/>
+          <w:sz w:val="24"/>
+          <w:szCs w:val="24"/>
+        </w:rPr>
+        <w:t>:</w:t>
+      </w:r>
+      <w:r>
+        <w:rPr>
+          <w:rFonts w:ascii="Times New Roman" w:hAnsi="Times New Roman" w:cs="Times New Roman"/>
+          <w:color w:val="000000" w:themeColor="text1"/>
+          <w:sz w:val="24"/>
+          <w:szCs w:val="24"/>
+        </w:rPr>
         <w:t xml:space="preserve"> </w:t>
       </w:r>
       <w:r>
@@ -7894,8 +9079,1198 @@
           <w:rFonts w:ascii="Times New Roman" w:hAnsi="Times New Roman" w:cs="Times New Roman"/>
           <w:color w:val="000000" w:themeColor="text1"/>
         </w:rPr>
-        <w:t>In addition to the two types of layouts, there are three different mechanisms used as communication media in WLANs. Two PHYs use electromagnetic (EM) radiation and the third uses infrared light. The most popularly used EM spectrum for WLANs is license-free and has been allocated for research in industrial, scientific and medical areas. Because of this reason, it is called the ISM band (ISM = Industrial, Scientific and Medical).</w:t>
-      </w:r>
+        <w:t>A broadcast is sent by computers when they want to </w:t>
+      </w:r>
+      <w:r>
+        <w:rPr>
+          <w:rFonts w:ascii="Times New Roman" w:hAnsi="Times New Roman" w:cs="Times New Roman"/>
+          <w:b/>
+          <w:bCs/>
+          <w:color w:val="000000" w:themeColor="text1"/>
+        </w:rPr>
+        <w:t>send a message</w:t>
+      </w:r>
+      <w:r>
+        <w:rPr>
+          <w:rFonts w:ascii="Times New Roman" w:hAnsi="Times New Roman" w:cs="Times New Roman"/>
+          <w:color w:val="000000" w:themeColor="text1"/>
+        </w:rPr>
+        <w:t xml:space="preserve"> to all other devices on the same LAN. ... If a switch receives a message that is sent to that destination MAC </w:t>
+      </w:r>
+      <w:proofErr w:type="gramStart"/>
+      <w:r>
+        <w:rPr>
+          <w:rFonts w:ascii="Times New Roman" w:hAnsi="Times New Roman" w:cs="Times New Roman"/>
+          <w:color w:val="000000" w:themeColor="text1"/>
+        </w:rPr>
+        <w:t>address</w:t>
+      </w:r>
+      <w:proofErr w:type="gramEnd"/>
+      <w:r>
+        <w:rPr>
+          <w:rFonts w:ascii="Times New Roman" w:hAnsi="Times New Roman" w:cs="Times New Roman"/>
+          <w:color w:val="000000" w:themeColor="text1"/>
+        </w:rPr>
+        <w:t xml:space="preserve"> then the switch knows it is a broadcast and will forward the message to every other connected port.</w:t>
+      </w:r>
+    </w:p>
+    <w:p>
+      <w:pPr>
+        <w:rPr>
+          <w:rFonts w:ascii="Times New Roman" w:hAnsi="Times New Roman" w:cs="Times New Roman"/>
+          <w:color w:val="000000" w:themeColor="text1"/>
+        </w:rPr>
+      </w:pPr>
+      <w:r>
+        <w:rPr>
+          <w:rFonts w:ascii="Times New Roman" w:hAnsi="Times New Roman" w:cs="Times New Roman"/>
+          <w:color w:val="000000" w:themeColor="text1"/>
+        </w:rPr>
+        <w:drawing>
+          <wp:inline distT="0" distB="0" distL="0" distR="0" wp14:anchorId="689BEAD4" wp14:editId="42AE99FB">
+            <wp:extent cx="5943600" cy="1448719"/>
+            <wp:effectExtent l="0" t="0" r="0" b="0"/>
+            <wp:docPr id="16" name="Picture 16" descr="Broadcast Domain"/>
+            <wp:cNvGraphicFramePr>
+              <a:graphicFrameLocks xmlns:a="http://schemas.openxmlformats.org/drawingml/2006/main" noChangeAspect="1"/>
+            </wp:cNvGraphicFramePr>
+            <a:graphic xmlns:a="http://schemas.openxmlformats.org/drawingml/2006/main">
+              <a:graphicData uri="http://schemas.openxmlformats.org/drawingml/2006/picture">
+                <pic:pic xmlns:pic="http://schemas.openxmlformats.org/drawingml/2006/picture">
+                  <pic:nvPicPr>
+                    <pic:cNvPr id="0" name="Picture 2" descr="Broadcast Domain"/>
+                    <pic:cNvPicPr>
+                      <a:picLocks noChangeAspect="1" noChangeArrowheads="1"/>
+                    </pic:cNvPicPr>
+                  </pic:nvPicPr>
+                  <pic:blipFill>
+                    <a:blip r:embed="rId24">
+                      <a:extLst>
+                        <a:ext uri="{28A0092B-C50C-407E-A947-70E740481C1C}">
+                          <a14:useLocalDpi xmlns:a14="http://schemas.microsoft.com/office/drawing/2010/main" val="0"/>
+                        </a:ext>
+                      </a:extLst>
+                    </a:blip>
+                    <a:srcRect/>
+                    <a:stretch>
+                      <a:fillRect/>
+                    </a:stretch>
+                  </pic:blipFill>
+                  <pic:spPr bwMode="auto">
+                    <a:xfrm>
+                      <a:off x="0" y="0"/>
+                      <a:ext cx="5961803" cy="1453156"/>
+                    </a:xfrm>
+                    <a:prstGeom prst="rect">
+                      <a:avLst/>
+                    </a:prstGeom>
+                    <a:noFill/>
+                    <a:ln>
+                      <a:noFill/>
+                    </a:ln>
+                  </pic:spPr>
+                </pic:pic>
+              </a:graphicData>
+            </a:graphic>
+          </wp:inline>
+        </w:drawing>
+      </w:r>
+    </w:p>
+    <w:p>
+      <w:pPr>
+        <w:numPr>
+          <w:ilvl w:val="0"/>
+          <w:numId w:val="26"/>
+        </w:numPr>
+        <w:rPr>
+          <w:rFonts w:ascii="Times New Roman" w:hAnsi="Times New Roman" w:cs="Times New Roman"/>
+          <w:color w:val="000000" w:themeColor="text1"/>
+        </w:rPr>
+      </w:pPr>
+      <w:r>
+        <w:rPr>
+          <w:rFonts w:ascii="Times New Roman" w:hAnsi="Times New Roman" w:cs="Times New Roman"/>
+          <w:b/>
+          <w:bCs/>
+          <w:color w:val="00B050"/>
+          <w:sz w:val="24"/>
+          <w:szCs w:val="24"/>
+        </w:rPr>
+        <w:t>3)</w:t>
+      </w:r>
+      <w:r>
+        <w:rPr>
+          <w:rFonts w:ascii="Times New Roman" w:hAnsi="Times New Roman" w:cs="Times New Roman"/>
+          <w:b/>
+          <w:bCs/>
+          <w:color w:val="00B050"/>
+          <w:sz w:val="24"/>
+          <w:szCs w:val="24"/>
+        </w:rPr>
+        <w:t>Bridges</w:t>
+      </w:r>
+      <w:r>
+        <w:rPr>
+          <w:rFonts w:ascii="Times New Roman" w:hAnsi="Times New Roman" w:cs="Times New Roman"/>
+          <w:color w:val="000000" w:themeColor="text1"/>
+        </w:rPr>
+        <w:t xml:space="preserve">: </w:t>
+      </w:r>
+      <w:r>
+        <w:rPr>
+          <w:rFonts w:ascii="Times New Roman" w:hAnsi="Times New Roman" w:cs="Times New Roman"/>
+          <w:color w:val="000000" w:themeColor="text1"/>
+        </w:rPr>
+        <w:t>A bridge is a network device that connects multiple LANs (local area networks) together to form a larger LAN. The process of aggregating networks is called network bridging. A bridge connects the different components so that they appear as parts of a single network. Bridges operate at the data link layer of the OSI model and hence also referred as Layer 2 switches.</w:t>
+      </w:r>
+      <w:r>
+        <w:rPr>
+          <w:rFonts w:ascii="Arial" w:eastAsia="Times New Roman" w:hAnsi="Arial" w:cs="Arial"/>
+          <w:color w:val="000000" w:themeColor="text1"/>
+        </w:rPr>
+        <w:t xml:space="preserve"> </w:t>
+      </w:r>
+      <w:r>
+        <w:rPr>
+          <w:rFonts w:ascii="Times New Roman" w:hAnsi="Times New Roman" w:cs="Times New Roman"/>
+          <w:color w:val="000000" w:themeColor="text1"/>
+        </w:rPr>
+        <w:t>Bridges connects two or more different LANs that has a similar protocol and provides communication between the devices (nodes) in them.</w:t>
+      </w:r>
+    </w:p>
+    <w:p>
+      <w:pPr>
+        <w:numPr>
+          <w:ilvl w:val="0"/>
+          <w:numId w:val="26"/>
+        </w:numPr>
+        <w:rPr>
+          <w:rFonts w:ascii="Times New Roman" w:hAnsi="Times New Roman" w:cs="Times New Roman"/>
+          <w:color w:val="000000" w:themeColor="text1"/>
+        </w:rPr>
+      </w:pPr>
+      <w:r>
+        <w:rPr>
+          <w:rFonts w:ascii="Times New Roman" w:hAnsi="Times New Roman" w:cs="Times New Roman"/>
+          <w:color w:val="000000" w:themeColor="text1"/>
+        </w:rPr>
+        <w:t>By joining multiple LANs, bridges help in multiplying the network capacity of a single LAN.</w:t>
+      </w:r>
+    </w:p>
+    <w:p>
+      <w:pPr>
+        <w:numPr>
+          <w:ilvl w:val="0"/>
+          <w:numId w:val="26"/>
+        </w:numPr>
+        <w:rPr>
+          <w:rFonts w:ascii="Times New Roman" w:hAnsi="Times New Roman" w:cs="Times New Roman"/>
+          <w:color w:val="000000" w:themeColor="text1"/>
+        </w:rPr>
+      </w:pPr>
+      <w:r>
+        <w:rPr>
+          <w:rFonts w:ascii="Times New Roman" w:hAnsi="Times New Roman" w:cs="Times New Roman"/>
+          <w:color w:val="000000" w:themeColor="text1"/>
+        </w:rPr>
+        <w:t>Since they operate at data link layer, they transmit data as data frames. On receiving a data frame, the bridge consults a database to decide whether to pass, transmit or discard the frame.</w:t>
+      </w:r>
+    </w:p>
+    <w:p>
+      <w:pPr>
+        <w:numPr>
+          <w:ilvl w:val="1"/>
+          <w:numId w:val="26"/>
+        </w:numPr>
+        <w:rPr>
+          <w:rFonts w:ascii="Times New Roman" w:hAnsi="Times New Roman" w:cs="Times New Roman"/>
+          <w:color w:val="000000" w:themeColor="text1"/>
+        </w:rPr>
+      </w:pPr>
+      <w:r>
+        <w:rPr>
+          <w:rFonts w:ascii="Times New Roman" w:hAnsi="Times New Roman" w:cs="Times New Roman"/>
+          <w:color w:val="000000" w:themeColor="text1"/>
+        </w:rPr>
+        <w:t>If the frame has a destination MAC (media access control) address in the same network, the bridge passes the frame to that node and then discards it.</w:t>
+      </w:r>
+    </w:p>
+    <w:p>
+      <w:pPr>
+        <w:numPr>
+          <w:ilvl w:val="1"/>
+          <w:numId w:val="26"/>
+        </w:numPr>
+        <w:rPr>
+          <w:rFonts w:ascii="Times New Roman" w:hAnsi="Times New Roman" w:cs="Times New Roman"/>
+          <w:color w:val="000000" w:themeColor="text1"/>
+        </w:rPr>
+      </w:pPr>
+      <w:r>
+        <w:rPr>
+          <w:rFonts w:ascii="Times New Roman" w:hAnsi="Times New Roman" w:cs="Times New Roman"/>
+          <w:color w:val="000000" w:themeColor="text1"/>
+        </w:rPr>
+        <w:t>If the frame has a destination MAC address in a connected network, it will forward the frame toward it.</w:t>
+      </w:r>
+    </w:p>
+    <w:p>
+      <w:pPr>
+        <w:numPr>
+          <w:ilvl w:val="0"/>
+          <w:numId w:val="26"/>
+        </w:numPr>
+        <w:rPr>
+          <w:rFonts w:ascii="Times New Roman" w:hAnsi="Times New Roman" w:cs="Times New Roman"/>
+          <w:color w:val="000000" w:themeColor="text1"/>
+        </w:rPr>
+      </w:pPr>
+      <w:r>
+        <w:rPr>
+          <w:rFonts w:ascii="Times New Roman" w:hAnsi="Times New Roman" w:cs="Times New Roman"/>
+          <w:color w:val="000000" w:themeColor="text1"/>
+        </w:rPr>
+        <w:t>By deciding whether to forward or discard a frame, it prevents a single faulty node from bringing down the entire network.</w:t>
+      </w:r>
+    </w:p>
+    <w:p>
+      <w:pPr>
+        <w:numPr>
+          <w:ilvl w:val="0"/>
+          <w:numId w:val="26"/>
+        </w:numPr>
+        <w:rPr>
+          <w:rFonts w:ascii="Times New Roman" w:hAnsi="Times New Roman" w:cs="Times New Roman"/>
+          <w:color w:val="000000" w:themeColor="text1"/>
+        </w:rPr>
+      </w:pPr>
+      <w:r>
+        <w:rPr>
+          <w:rFonts w:ascii="Times New Roman" w:hAnsi="Times New Roman" w:cs="Times New Roman"/>
+          <w:color w:val="000000" w:themeColor="text1"/>
+        </w:rPr>
+        <w:t>In cases where the destination MAC address is not available, bridges can broadcast data frames to each node. To discover new segments, they maintain the MAC address table.</w:t>
+      </w:r>
+    </w:p>
+    <w:p>
+      <w:pPr>
+        <w:rPr>
+          <w:rFonts w:ascii="Times New Roman" w:hAnsi="Times New Roman" w:cs="Times New Roman"/>
+          <w:b/>
+          <w:bCs/>
+          <w:color w:val="00B050"/>
+          <w:sz w:val="24"/>
+          <w:szCs w:val="24"/>
+        </w:rPr>
+      </w:pPr>
+    </w:p>
+    <w:p>
+      <w:pPr>
+        <w:rPr>
+          <w:rFonts w:ascii="Times New Roman" w:hAnsi="Times New Roman" w:cs="Times New Roman"/>
+          <w:b/>
+          <w:bCs/>
+          <w:color w:val="00B050"/>
+          <w:sz w:val="24"/>
+          <w:szCs w:val="24"/>
+        </w:rPr>
+      </w:pPr>
+    </w:p>
+    <w:p>
+      <w:pPr>
+        <w:rPr>
+          <w:rFonts w:ascii="Times New Roman" w:hAnsi="Times New Roman" w:cs="Times New Roman"/>
+          <w:b/>
+          <w:bCs/>
+          <w:color w:val="00B050"/>
+          <w:sz w:val="24"/>
+          <w:szCs w:val="24"/>
+        </w:rPr>
+      </w:pPr>
+      <w:r>
+        <w:rPr>
+          <w:rFonts w:ascii="Times New Roman" w:hAnsi="Times New Roman" w:cs="Times New Roman"/>
+          <w:b/>
+          <w:bCs/>
+          <w:noProof/>
+          <w:color w:val="00B050"/>
+          <w:sz w:val="24"/>
+          <w:szCs w:val="24"/>
+        </w:rPr>
+        <w:lastRenderedPageBreak/>
+        <w:drawing>
+          <wp:inline distT="0" distB="0" distL="0" distR="0" wp14:anchorId="34520C7C" wp14:editId="414A14F9">
+            <wp:extent cx="6158429" cy="1847850"/>
+            <wp:effectExtent l="0" t="0" r="0" b="0"/>
+            <wp:docPr id="17" name="Picture 17"/>
+            <wp:cNvGraphicFramePr>
+              <a:graphicFrameLocks xmlns:a="http://schemas.openxmlformats.org/drawingml/2006/main" noChangeAspect="1"/>
+            </wp:cNvGraphicFramePr>
+            <a:graphic xmlns:a="http://schemas.openxmlformats.org/drawingml/2006/main">
+              <a:graphicData uri="http://schemas.openxmlformats.org/drawingml/2006/picture">
+                <pic:pic xmlns:pic="http://schemas.openxmlformats.org/drawingml/2006/picture">
+                  <pic:nvPicPr>
+                    <pic:cNvPr id="0" name="Picture 3"/>
+                    <pic:cNvPicPr>
+                      <a:picLocks noChangeAspect="1" noChangeArrowheads="1"/>
+                    </pic:cNvPicPr>
+                  </pic:nvPicPr>
+                  <pic:blipFill>
+                    <a:blip r:embed="rId25">
+                      <a:extLst>
+                        <a:ext uri="{28A0092B-C50C-407E-A947-70E740481C1C}">
+                          <a14:useLocalDpi xmlns:a14="http://schemas.microsoft.com/office/drawing/2010/main" val="0"/>
+                        </a:ext>
+                      </a:extLst>
+                    </a:blip>
+                    <a:srcRect/>
+                    <a:stretch>
+                      <a:fillRect/>
+                    </a:stretch>
+                  </pic:blipFill>
+                  <pic:spPr bwMode="auto">
+                    <a:xfrm>
+                      <a:off x="0" y="0"/>
+                      <a:ext cx="6166417" cy="1850247"/>
+                    </a:xfrm>
+                    <a:prstGeom prst="rect">
+                      <a:avLst/>
+                    </a:prstGeom>
+                    <a:noFill/>
+                  </pic:spPr>
+                </pic:pic>
+              </a:graphicData>
+            </a:graphic>
+          </wp:inline>
+        </w:drawing>
+      </w:r>
+    </w:p>
+    <w:p>
+      <w:pPr>
+        <w:rPr>
+          <w:rFonts w:ascii="Times New Roman" w:hAnsi="Times New Roman" w:cs="Times New Roman"/>
+          <w:color w:val="000000" w:themeColor="text1"/>
+        </w:rPr>
+      </w:pPr>
+      <w:r>
+        <w:rPr>
+          <w:rFonts w:ascii="Times New Roman" w:hAnsi="Times New Roman" w:cs="Times New Roman"/>
+          <w:b/>
+          <w:bCs/>
+          <w:color w:val="00B050"/>
+          <w:sz w:val="24"/>
+          <w:szCs w:val="24"/>
+        </w:rPr>
+        <w:t xml:space="preserve">4)Router: </w:t>
+      </w:r>
+      <w:r>
+        <w:rPr>
+          <w:rFonts w:ascii="Times New Roman" w:hAnsi="Times New Roman" w:cs="Times New Roman"/>
+          <w:color w:val="000000" w:themeColor="text1"/>
+        </w:rPr>
+        <w:t>The router is a physical or virtual internetworking device that is designed to receive, analyze, and forward data packets between computer networks. A router examines a destination IP address of a given data packet, and it uses the headers and forwarding tables to decide the best way to transfer the packets. There are some popular companies that develop routers; such are Cisco, 3Com, HP, Juniper, D-Link, Nortel, etc. Some important points of routers are given below:</w:t>
+      </w:r>
+    </w:p>
+    <w:p>
+      <w:pPr>
+        <w:numPr>
+          <w:ilvl w:val="0"/>
+          <w:numId w:val="27"/>
+        </w:numPr>
+        <w:rPr>
+          <w:rFonts w:ascii="Times New Roman" w:hAnsi="Times New Roman" w:cs="Times New Roman"/>
+          <w:color w:val="000000" w:themeColor="text1"/>
+        </w:rPr>
+      </w:pPr>
+      <w:r>
+        <w:rPr>
+          <w:rFonts w:ascii="Times New Roman" w:hAnsi="Times New Roman" w:cs="Times New Roman"/>
+          <w:color w:val="000000" w:themeColor="text1"/>
+        </w:rPr>
+        <w:t>A router is used in LAN (Local Area Network) and WAN (Wide Area Network) environments. For example, it is used in offices for connectivity, and you can also establish the connection between distant networks such as from Bhopal to</w:t>
+      </w:r>
+    </w:p>
+    <w:p>
+      <w:pPr>
+        <w:numPr>
+          <w:ilvl w:val="0"/>
+          <w:numId w:val="27"/>
+        </w:numPr>
+        <w:rPr>
+          <w:rFonts w:ascii="Times New Roman" w:hAnsi="Times New Roman" w:cs="Times New Roman"/>
+          <w:color w:val="000000" w:themeColor="text1"/>
+        </w:rPr>
+      </w:pPr>
+      <w:r>
+        <w:rPr>
+          <w:rFonts w:ascii="Times New Roman" w:hAnsi="Times New Roman" w:cs="Times New Roman"/>
+          <w:color w:val="000000" w:themeColor="text1"/>
+        </w:rPr>
+        <w:t>It shares information with other routers in networking.</w:t>
+      </w:r>
+    </w:p>
+    <w:p>
+      <w:pPr>
+        <w:numPr>
+          <w:ilvl w:val="0"/>
+          <w:numId w:val="27"/>
+        </w:numPr>
+        <w:rPr>
+          <w:rFonts w:ascii="Times New Roman" w:hAnsi="Times New Roman" w:cs="Times New Roman"/>
+          <w:color w:val="000000" w:themeColor="text1"/>
+        </w:rPr>
+      </w:pPr>
+      <w:r>
+        <w:rPr>
+          <w:rFonts w:ascii="Times New Roman" w:hAnsi="Times New Roman" w:cs="Times New Roman"/>
+          <w:color w:val="000000" w:themeColor="text1"/>
+        </w:rPr>
+        <w:t>It uses the routing protocol to transfer the data across a network.</w:t>
+      </w:r>
+    </w:p>
+    <w:p>
+      <w:pPr>
+        <w:ind w:left="720"/>
+        <w:rPr>
+          <w:rFonts w:ascii="Times New Roman" w:hAnsi="Times New Roman" w:cs="Times New Roman"/>
+          <w:color w:val="000000" w:themeColor="text1"/>
+        </w:rPr>
+      </w:pPr>
+    </w:p>
+    <w:p>
+      <w:pPr>
+        <w:ind w:left="720"/>
+        <w:rPr>
+          <w:rFonts w:ascii="Times New Roman" w:hAnsi="Times New Roman" w:cs="Times New Roman"/>
+          <w:color w:val="000000" w:themeColor="text1"/>
+        </w:rPr>
+      </w:pPr>
+      <w:r>
+        <w:rPr>
+          <w:rFonts w:ascii="Times New Roman" w:hAnsi="Times New Roman" w:cs="Times New Roman"/>
+          <w:color w:val="000000" w:themeColor="text1"/>
+        </w:rPr>
+        <w:drawing>
+          <wp:inline distT="0" distB="0" distL="0" distR="0" wp14:anchorId="73FFA399" wp14:editId="6026B00A">
+            <wp:extent cx="3503295" cy="2021595"/>
+            <wp:effectExtent l="0" t="0" r="1905" b="0"/>
+            <wp:docPr id="18" name="Picture 18" descr="What is a Router"/>
+            <wp:cNvGraphicFramePr>
+              <a:graphicFrameLocks xmlns:a="http://schemas.openxmlformats.org/drawingml/2006/main" noChangeAspect="1"/>
+            </wp:cNvGraphicFramePr>
+            <a:graphic xmlns:a="http://schemas.openxmlformats.org/drawingml/2006/main">
+              <a:graphicData uri="http://schemas.openxmlformats.org/drawingml/2006/picture">
+                <pic:pic xmlns:pic="http://schemas.openxmlformats.org/drawingml/2006/picture">
+                  <pic:nvPicPr>
+                    <pic:cNvPr id="0" name="Picture 5" descr="What is a Router"/>
+                    <pic:cNvPicPr>
+                      <a:picLocks noChangeAspect="1" noChangeArrowheads="1"/>
+                    </pic:cNvPicPr>
+                  </pic:nvPicPr>
+                  <pic:blipFill>
+                    <a:blip r:embed="rId26">
+                      <a:extLst>
+                        <a:ext uri="{28A0092B-C50C-407E-A947-70E740481C1C}">
+                          <a14:useLocalDpi xmlns:a14="http://schemas.microsoft.com/office/drawing/2010/main" val="0"/>
+                        </a:ext>
+                      </a:extLst>
+                    </a:blip>
+                    <a:srcRect/>
+                    <a:stretch>
+                      <a:fillRect/>
+                    </a:stretch>
+                  </pic:blipFill>
+                  <pic:spPr bwMode="auto">
+                    <a:xfrm>
+                      <a:off x="0" y="0"/>
+                      <a:ext cx="3515308" cy="2028527"/>
+                    </a:xfrm>
+                    <a:prstGeom prst="rect">
+                      <a:avLst/>
+                    </a:prstGeom>
+                    <a:noFill/>
+                    <a:ln>
+                      <a:noFill/>
+                    </a:ln>
+                  </pic:spPr>
+                </pic:pic>
+              </a:graphicData>
+            </a:graphic>
+          </wp:inline>
+        </w:drawing>
+      </w:r>
+    </w:p>
+    <w:p>
+      <w:pPr>
+        <w:rPr>
+          <w:rFonts w:ascii="Times New Roman" w:hAnsi="Times New Roman" w:cs="Times New Roman"/>
+          <w:color w:val="000000" w:themeColor="text1"/>
+        </w:rPr>
+      </w:pPr>
+      <w:r>
+        <w:rPr>
+          <w:rFonts w:ascii="Times New Roman" w:hAnsi="Times New Roman" w:cs="Times New Roman"/>
+          <w:b/>
+          <w:bCs/>
+          <w:color w:val="00B050"/>
+          <w:sz w:val="24"/>
+          <w:szCs w:val="24"/>
+        </w:rPr>
+        <w:t xml:space="preserve">5)Repeater: </w:t>
+      </w:r>
+      <w:r>
+        <w:rPr>
+          <w:rFonts w:ascii="Times New Roman" w:hAnsi="Times New Roman" w:cs="Times New Roman"/>
+          <w:color w:val="000000" w:themeColor="text1"/>
+        </w:rPr>
+        <w:t>Repeaters are network devices operating at physical layer of the OSI model that amplify or regenerate an incoming signal before retransmitting it. They are incorporated in networks to expand its coverage area. They are also known as signal boosters.</w:t>
+      </w:r>
+      <w:r>
+        <w:rPr>
+          <w:rFonts w:ascii="Times New Roman" w:eastAsia="Times New Roman" w:hAnsi="Times New Roman" w:cs="Times New Roman"/>
+          <w:color w:val="000000" w:themeColor="text1"/>
+        </w:rPr>
+        <w:t xml:space="preserve"> </w:t>
+      </w:r>
+      <w:r>
+        <w:rPr>
+          <w:rFonts w:ascii="Times New Roman" w:hAnsi="Times New Roman" w:cs="Times New Roman"/>
+          <w:color w:val="000000" w:themeColor="text1"/>
+        </w:rPr>
+        <w:t>When an electrical signal is transmitted via a channel, it gets attenuated depending upon the nature of the channel or the technology. This poses a limitation upon the length of the LAN or coverage area of cellular networks. This problem is alleviated by installing repeaters at certain intervals.</w:t>
+      </w:r>
+    </w:p>
+    <w:p>
+      <w:pPr>
+        <w:rPr>
+          <w:rFonts w:ascii="Times New Roman" w:hAnsi="Times New Roman" w:cs="Times New Roman"/>
+          <w:color w:val="000000" w:themeColor="text1"/>
+        </w:rPr>
+      </w:pPr>
+      <w:r>
+        <w:rPr>
+          <w:rFonts w:ascii="Times New Roman" w:hAnsi="Times New Roman" w:cs="Times New Roman"/>
+          <w:color w:val="000000" w:themeColor="text1"/>
+        </w:rPr>
+        <w:t>Repeaters amplifies the attenuated signal and then retransmits it. Digital repeaters can even reconstruct signals distorted by transmission loss.</w:t>
+      </w:r>
+      <w:r>
+        <w:rPr>
+          <w:rFonts w:ascii="Times New Roman" w:hAnsi="Times New Roman" w:cs="Times New Roman"/>
+          <w:color w:val="000000" w:themeColor="text1"/>
+        </w:rPr>
+        <w:t xml:space="preserve"> </w:t>
+      </w:r>
+      <w:proofErr w:type="gramStart"/>
+      <w:r>
+        <w:rPr>
+          <w:rFonts w:ascii="Times New Roman" w:hAnsi="Times New Roman" w:cs="Times New Roman"/>
+          <w:color w:val="000000" w:themeColor="text1"/>
+        </w:rPr>
+        <w:t>So</w:t>
+      </w:r>
+      <w:proofErr w:type="gramEnd"/>
+      <w:r>
+        <w:rPr>
+          <w:rFonts w:ascii="Times New Roman" w:hAnsi="Times New Roman" w:cs="Times New Roman"/>
+          <w:color w:val="000000" w:themeColor="text1"/>
+        </w:rPr>
+        <w:t>, repeaters are popularly incorporated to connect between two LANs thus forming a large single LAN.</w:t>
+      </w:r>
+    </w:p>
+    <w:p>
+      <w:pPr>
+        <w:rPr>
+          <w:rFonts w:ascii="Times New Roman" w:hAnsi="Times New Roman" w:cs="Times New Roman"/>
+          <w:b/>
+          <w:bCs/>
+          <w:color w:val="00B050"/>
+          <w:sz w:val="24"/>
+          <w:szCs w:val="24"/>
+        </w:rPr>
+      </w:pPr>
+      <w:r>
+        <w:rPr>
+          <w:rFonts w:ascii="Times New Roman" w:hAnsi="Times New Roman" w:cs="Times New Roman"/>
+          <w:b/>
+          <w:bCs/>
+          <w:noProof/>
+          <w:color w:val="00B050"/>
+          <w:sz w:val="24"/>
+          <w:szCs w:val="24"/>
+        </w:rPr>
+        <w:lastRenderedPageBreak/>
+        <w:drawing>
+          <wp:inline distT="0" distB="0" distL="0" distR="0" wp14:anchorId="6E38FB80" wp14:editId="4FF8FD10">
+            <wp:extent cx="6332541" cy="2005070"/>
+            <wp:effectExtent l="0" t="0" r="0" b="0"/>
+            <wp:docPr id="19" name="Picture 19"/>
+            <wp:cNvGraphicFramePr>
+              <a:graphicFrameLocks xmlns:a="http://schemas.openxmlformats.org/drawingml/2006/main" noChangeAspect="1"/>
+            </wp:cNvGraphicFramePr>
+            <a:graphic xmlns:a="http://schemas.openxmlformats.org/drawingml/2006/main">
+              <a:graphicData uri="http://schemas.openxmlformats.org/drawingml/2006/picture">
+                <pic:pic xmlns:pic="http://schemas.openxmlformats.org/drawingml/2006/picture">
+                  <pic:nvPicPr>
+                    <pic:cNvPr id="0" name="Picture 4"/>
+                    <pic:cNvPicPr>
+                      <a:picLocks noChangeAspect="1" noChangeArrowheads="1"/>
+                    </pic:cNvPicPr>
+                  </pic:nvPicPr>
+                  <pic:blipFill>
+                    <a:blip r:embed="rId27">
+                      <a:extLst>
+                        <a:ext uri="{28A0092B-C50C-407E-A947-70E740481C1C}">
+                          <a14:useLocalDpi xmlns:a14="http://schemas.microsoft.com/office/drawing/2010/main" val="0"/>
+                        </a:ext>
+                      </a:extLst>
+                    </a:blip>
+                    <a:srcRect/>
+                    <a:stretch>
+                      <a:fillRect/>
+                    </a:stretch>
+                  </pic:blipFill>
+                  <pic:spPr bwMode="auto">
+                    <a:xfrm>
+                      <a:off x="0" y="0"/>
+                      <a:ext cx="6357600" cy="2013004"/>
+                    </a:xfrm>
+                    <a:prstGeom prst="rect">
+                      <a:avLst/>
+                    </a:prstGeom>
+                    <a:noFill/>
+                  </pic:spPr>
+                </pic:pic>
+              </a:graphicData>
+            </a:graphic>
+          </wp:inline>
+        </w:drawing>
+      </w:r>
+    </w:p>
+    <w:p>
+      <w:pPr>
+        <w:rPr>
+          <w:rFonts w:ascii="Times New Roman" w:hAnsi="Times New Roman" w:cs="Times New Roman"/>
+          <w:color w:val="000000" w:themeColor="text1"/>
+        </w:rPr>
+      </w:pPr>
+      <w:r>
+        <w:rPr>
+          <w:rFonts w:ascii="Times New Roman" w:hAnsi="Times New Roman" w:cs="Times New Roman"/>
+          <w:b/>
+          <w:bCs/>
+          <w:color w:val="00B050"/>
+          <w:sz w:val="24"/>
+          <w:szCs w:val="24"/>
+        </w:rPr>
+        <w:t xml:space="preserve">6)Gateway: </w:t>
+      </w:r>
+      <w:r>
+        <w:rPr>
+          <w:rFonts w:ascii="Times New Roman" w:hAnsi="Times New Roman" w:cs="Times New Roman"/>
+          <w:color w:val="000000" w:themeColor="text1"/>
+        </w:rPr>
+        <w:t>A gateway is a data communication framework giving admittance to a host network through a remote network. The computer gives connectivity to a remote network or a computerized framework outside the host network node boundaries.</w:t>
+      </w:r>
+      <w:r>
+        <w:rPr>
+          <w:rFonts w:ascii="Times New Roman" w:eastAsia="Times New Roman" w:hAnsi="Times New Roman" w:cs="Times New Roman"/>
+          <w:color w:val="000000" w:themeColor="text1"/>
+        </w:rPr>
+        <w:t xml:space="preserve"> </w:t>
+      </w:r>
+      <w:r>
+        <w:rPr>
+          <w:rFonts w:ascii="Times New Roman" w:hAnsi="Times New Roman" w:cs="Times New Roman"/>
+          <w:color w:val="000000" w:themeColor="text1"/>
+        </w:rPr>
+        <w:t>A gateway is a hardware device that goes about as a “gate” between two networks. It very well might be a server, firewall, router, or another device that empowers traffic to stream all through the network.</w:t>
+      </w:r>
+      <w:r>
+        <w:rPr>
+          <w:rFonts w:ascii="Times New Roman" w:hAnsi="Times New Roman" w:cs="Times New Roman"/>
+          <w:color w:val="000000" w:themeColor="text1"/>
+        </w:rPr>
+        <w:t xml:space="preserve"> </w:t>
+      </w:r>
+      <w:r>
+        <w:rPr>
+          <w:rFonts w:ascii="Times New Roman" w:hAnsi="Times New Roman" w:cs="Times New Roman"/>
+          <w:color w:val="000000" w:themeColor="text1"/>
+        </w:rPr>
+        <w:t>Gateways serve as an exit and entry point for a network as all data should go through or communication gateway before being routed.</w:t>
+      </w:r>
+    </w:p>
+    <w:p>
+      <w:pPr>
+        <w:rPr>
+          <w:rFonts w:ascii="Times New Roman" w:hAnsi="Times New Roman" w:cs="Times New Roman"/>
+          <w:color w:val="000000" w:themeColor="text1"/>
+        </w:rPr>
+      </w:pPr>
+      <w:r>
+        <w:rPr>
+          <w:rFonts w:ascii="Times New Roman" w:hAnsi="Times New Roman" w:cs="Times New Roman"/>
+          <w:color w:val="000000" w:themeColor="text1"/>
+        </w:rPr>
+        <w:drawing>
+          <wp:inline distT="0" distB="0" distL="0" distR="0" wp14:anchorId="5BEDDD11" wp14:editId="149A9FBB">
+            <wp:extent cx="5409565" cy="2032612"/>
+            <wp:effectExtent l="0" t="0" r="635" b="6350"/>
+            <wp:docPr id="20" name="Picture 20" descr="What is network gateway - Networking in Hindi | Gateway kya hai? »  Technology Undefined"/>
+            <wp:cNvGraphicFramePr>
+              <a:graphicFrameLocks xmlns:a="http://schemas.openxmlformats.org/drawingml/2006/main" noChangeAspect="1"/>
+            </wp:cNvGraphicFramePr>
+            <a:graphic xmlns:a="http://schemas.openxmlformats.org/drawingml/2006/main">
+              <a:graphicData uri="http://schemas.openxmlformats.org/drawingml/2006/picture">
+                <pic:pic xmlns:pic="http://schemas.openxmlformats.org/drawingml/2006/picture">
+                  <pic:nvPicPr>
+                    <pic:cNvPr id="0" name="Picture 8" descr="What is network gateway - Networking in Hindi | Gateway kya hai? »  Technology Undefined"/>
+                    <pic:cNvPicPr>
+                      <a:picLocks noChangeAspect="1" noChangeArrowheads="1"/>
+                    </pic:cNvPicPr>
+                  </pic:nvPicPr>
+                  <pic:blipFill>
+                    <a:blip r:embed="rId28">
+                      <a:extLst>
+                        <a:ext uri="{28A0092B-C50C-407E-A947-70E740481C1C}">
+                          <a14:useLocalDpi xmlns:a14="http://schemas.microsoft.com/office/drawing/2010/main" val="0"/>
+                        </a:ext>
+                      </a:extLst>
+                    </a:blip>
+                    <a:srcRect/>
+                    <a:stretch>
+                      <a:fillRect/>
+                    </a:stretch>
+                  </pic:blipFill>
+                  <pic:spPr bwMode="auto">
+                    <a:xfrm>
+                      <a:off x="0" y="0"/>
+                      <a:ext cx="5425780" cy="2038705"/>
+                    </a:xfrm>
+                    <a:prstGeom prst="rect">
+                      <a:avLst/>
+                    </a:prstGeom>
+                    <a:noFill/>
+                    <a:ln>
+                      <a:noFill/>
+                    </a:ln>
+                  </pic:spPr>
+                </pic:pic>
+              </a:graphicData>
+            </a:graphic>
+          </wp:inline>
+        </w:drawing>
+      </w:r>
+    </w:p>
+    <w:p>
+      <w:pPr>
+        <w:rPr>
+          <w:rFonts w:ascii="Times New Roman" w:hAnsi="Times New Roman" w:cs="Times New Roman"/>
+          <w:color w:val="000000" w:themeColor="text1"/>
+        </w:rPr>
+      </w:pPr>
+      <w:r>
+        <w:rPr>
+          <w:rFonts w:ascii="Times New Roman" w:hAnsi="Times New Roman" w:cs="Times New Roman"/>
+          <w:b/>
+          <w:bCs/>
+          <w:color w:val="00B050"/>
+          <w:sz w:val="24"/>
+          <w:szCs w:val="24"/>
+        </w:rPr>
+        <w:t xml:space="preserve">7)Hub: </w:t>
+      </w:r>
+      <w:r>
+        <w:rPr>
+          <w:rFonts w:ascii="Times New Roman" w:hAnsi="Times New Roman" w:cs="Times New Roman"/>
+          <w:color w:val="000000" w:themeColor="text1"/>
+        </w:rPr>
+        <w:t>A hub is a common connection point, also known as a network hub, which is used for connection of devices in a network. It works as a central connection for all the devices that are connected through a hub. The hub has numerous ports. If a packet reaches at one port, it is able to see by all the segments of the network due to a packet is copied to the other ports. A network hub has no routing tables or intelligence (unlike a network switch or router), which is used to send information and broadcast all network data across each and every connection.</w:t>
+      </w:r>
+    </w:p>
+    <w:p>
+      <w:pPr>
+        <w:rPr>
+          <w:rFonts w:ascii="Times New Roman" w:hAnsi="Times New Roman" w:cs="Times New Roman"/>
+          <w:b/>
+          <w:bCs/>
+          <w:color w:val="00B050"/>
+          <w:sz w:val="24"/>
+          <w:szCs w:val="24"/>
+        </w:rPr>
+      </w:pPr>
+      <w:r>
+        <w:rPr>
+          <w:rFonts w:ascii="Times New Roman" w:hAnsi="Times New Roman" w:cs="Times New Roman"/>
+          <w:b/>
+          <w:bCs/>
+          <w:color w:val="00B050"/>
+          <w:sz w:val="24"/>
+          <w:szCs w:val="24"/>
+        </w:rPr>
+        <w:t xml:space="preserve">Types of </w:t>
+      </w:r>
+      <w:proofErr w:type="gramStart"/>
+      <w:r>
+        <w:rPr>
+          <w:rFonts w:ascii="Times New Roman" w:hAnsi="Times New Roman" w:cs="Times New Roman"/>
+          <w:b/>
+          <w:bCs/>
+          <w:color w:val="00B050"/>
+          <w:sz w:val="24"/>
+          <w:szCs w:val="24"/>
+        </w:rPr>
+        <w:t>Hub</w:t>
+      </w:r>
+      <w:proofErr w:type="gramEnd"/>
+      <w:r>
+        <w:rPr>
+          <w:rFonts w:ascii="Times New Roman" w:hAnsi="Times New Roman" w:cs="Times New Roman"/>
+          <w:b/>
+          <w:bCs/>
+          <w:color w:val="00B050"/>
+          <w:sz w:val="24"/>
+          <w:szCs w:val="24"/>
+        </w:rPr>
+        <w:t>:</w:t>
+      </w:r>
+    </w:p>
+    <w:p>
+      <w:pPr>
+        <w:rPr>
+          <w:rFonts w:ascii="Times New Roman" w:hAnsi="Times New Roman" w:cs="Times New Roman"/>
+          <w:color w:val="000000" w:themeColor="text1"/>
+          <w:sz w:val="24"/>
+          <w:szCs w:val="24"/>
+        </w:rPr>
+      </w:pPr>
+      <w:r>
+        <w:rPr>
+          <w:rFonts w:ascii="Times New Roman" w:hAnsi="Times New Roman" w:cs="Times New Roman"/>
+          <w:color w:val="000000" w:themeColor="text1"/>
+          <w:sz w:val="24"/>
+          <w:szCs w:val="24"/>
+        </w:rPr>
+        <w:t>There are three types of the hub that are given below:</w:t>
+      </w:r>
+    </w:p>
+    <w:p>
+      <w:pPr>
+        <w:numPr>
+          <w:ilvl w:val="0"/>
+          <w:numId w:val="28"/>
+        </w:numPr>
+        <w:rPr>
+          <w:rFonts w:ascii="Times New Roman" w:hAnsi="Times New Roman" w:cs="Times New Roman"/>
+          <w:color w:val="000000" w:themeColor="text1"/>
+          <w:sz w:val="24"/>
+          <w:szCs w:val="24"/>
+        </w:rPr>
+      </w:pPr>
+      <w:r>
+        <w:rPr>
+          <w:rFonts w:ascii="Times New Roman" w:hAnsi="Times New Roman" w:cs="Times New Roman"/>
+          <w:color w:val="000000" w:themeColor="text1"/>
+          <w:sz w:val="24"/>
+          <w:szCs w:val="24"/>
+        </w:rPr>
+        <w:t>Passive Hub</w:t>
+      </w:r>
+    </w:p>
+    <w:p>
+      <w:pPr>
+        <w:numPr>
+          <w:ilvl w:val="0"/>
+          <w:numId w:val="28"/>
+        </w:numPr>
+        <w:rPr>
+          <w:rFonts w:ascii="Times New Roman" w:hAnsi="Times New Roman" w:cs="Times New Roman"/>
+          <w:color w:val="000000" w:themeColor="text1"/>
+          <w:sz w:val="24"/>
+          <w:szCs w:val="24"/>
+        </w:rPr>
+      </w:pPr>
+      <w:r>
+        <w:rPr>
+          <w:rFonts w:ascii="Times New Roman" w:hAnsi="Times New Roman" w:cs="Times New Roman"/>
+          <w:color w:val="000000" w:themeColor="text1"/>
+          <w:sz w:val="24"/>
+          <w:szCs w:val="24"/>
+        </w:rPr>
+        <w:t>Active Hub</w:t>
+      </w:r>
+    </w:p>
+    <w:p>
+      <w:pPr>
+        <w:numPr>
+          <w:ilvl w:val="0"/>
+          <w:numId w:val="28"/>
+        </w:numPr>
+        <w:rPr>
+          <w:rFonts w:ascii="Times New Roman" w:hAnsi="Times New Roman" w:cs="Times New Roman"/>
+          <w:color w:val="000000" w:themeColor="text1"/>
+          <w:sz w:val="24"/>
+          <w:szCs w:val="24"/>
+        </w:rPr>
+      </w:pPr>
+      <w:r>
+        <w:rPr>
+          <w:rFonts w:ascii="Times New Roman" w:hAnsi="Times New Roman" w:cs="Times New Roman"/>
+          <w:color w:val="000000" w:themeColor="text1"/>
+          <w:sz w:val="24"/>
+          <w:szCs w:val="24"/>
+        </w:rPr>
+        <w:t>Intelligent Hub</w:t>
+      </w:r>
+    </w:p>
+    <w:p>
+      <w:pPr>
+        <w:rPr>
+          <w:rFonts w:ascii="Times New Roman" w:hAnsi="Times New Roman" w:cs="Times New Roman"/>
+          <w:color w:val="000000" w:themeColor="text1"/>
+        </w:rPr>
+      </w:pPr>
+      <w:r>
+        <w:rPr>
+          <w:rFonts w:ascii="Times New Roman" w:hAnsi="Times New Roman" w:cs="Times New Roman"/>
+          <w:b/>
+          <w:bCs/>
+          <w:color w:val="000000" w:themeColor="text1"/>
+        </w:rPr>
+        <w:lastRenderedPageBreak/>
+        <w:t>Passive Hub</w:t>
+      </w:r>
+      <w:r>
+        <w:rPr>
+          <w:rFonts w:ascii="Times New Roman" w:hAnsi="Times New Roman" w:cs="Times New Roman"/>
+          <w:color w:val="000000" w:themeColor="text1"/>
+        </w:rPr>
+        <w:t>: The passive hubs are the connection point for wires that helps to make the physical network. It is capable of determining the bugs and faulty hardware. Simply, it accepts the packet over a port and circulates it to all ports. It includes connectors (10base-2 port and RJ-45) that can be applied as a standard in your network. This connector is connected to all </w:t>
+      </w:r>
+      <w:hyperlink r:id="rId29" w:history="1">
+        <w:r>
+          <w:rPr>
+            <w:rStyle w:val="Hyperlink"/>
+            <w:rFonts w:ascii="Times New Roman" w:hAnsi="Times New Roman" w:cs="Times New Roman"/>
+            <w:color w:val="000000" w:themeColor="text1"/>
+          </w:rPr>
+          <w:t>local area network (LAN)</w:t>
+        </w:r>
+      </w:hyperlink>
+      <w:r>
+        <w:rPr>
+          <w:rFonts w:ascii="Times New Roman" w:hAnsi="Times New Roman" w:cs="Times New Roman"/>
+          <w:color w:val="000000" w:themeColor="text1"/>
+        </w:rPr>
+        <w:t> devices. Additionally, the advanced passive hubs have AUI ports, which are connected as the transceiver according to the network design.</w:t>
+      </w:r>
+    </w:p>
+    <w:p>
+      <w:pPr>
+        <w:rPr>
+          <w:rFonts w:ascii="Times New Roman" w:hAnsi="Times New Roman" w:cs="Times New Roman"/>
+          <w:color w:val="000000" w:themeColor="text1"/>
+        </w:rPr>
+      </w:pPr>
+      <w:r>
+        <w:rPr>
+          <w:rFonts w:ascii="Times New Roman" w:hAnsi="Times New Roman" w:cs="Times New Roman"/>
+          <w:b/>
+          <w:bCs/>
+          <w:color w:val="000000" w:themeColor="text1"/>
+        </w:rPr>
+        <w:t>Active Hub</w:t>
+      </w:r>
+      <w:r>
+        <w:rPr>
+          <w:rFonts w:ascii="Times New Roman" w:hAnsi="Times New Roman" w:cs="Times New Roman"/>
+          <w:color w:val="000000" w:themeColor="text1"/>
+        </w:rPr>
+        <w:t>: As compared to a passive hub, it includes some additional features. It is able to monitor the data sent to the connected devices. It plays an important role between the connected devices with the help of store technology, where it checks the data to be sent and decides</w:t>
+      </w:r>
+      <w:r>
+        <w:rPr>
+          <w:rFonts w:ascii="Times New Roman" w:hAnsi="Times New Roman" w:cs="Times New Roman"/>
+          <w:color w:val="000000" w:themeColor="text1"/>
+        </w:rPr>
+        <w:t>.</w:t>
+      </w:r>
+    </w:p>
+    <w:p>
+      <w:pPr>
+        <w:rPr>
+          <w:rFonts w:ascii="Times New Roman" w:hAnsi="Times New Roman" w:cs="Times New Roman"/>
+          <w:color w:val="000000" w:themeColor="text1"/>
+        </w:rPr>
+      </w:pPr>
+      <w:r>
+        <w:rPr>
+          <w:rFonts w:ascii="Times New Roman" w:hAnsi="Times New Roman" w:cs="Times New Roman"/>
+          <w:b/>
+          <w:bCs/>
+          <w:color w:val="000000" w:themeColor="text1"/>
+        </w:rPr>
+        <w:t>Intelligent Hub:</w:t>
+      </w:r>
+      <w:r>
+        <w:rPr>
+          <w:rFonts w:ascii="Times New Roman" w:hAnsi="Times New Roman" w:cs="Times New Roman"/>
+          <w:color w:val="000000" w:themeColor="text1"/>
+        </w:rPr>
+        <w:t> It is a little smarter than passive and active hubs. These hubs have some kinds of management software that help to analyze the problem in the network and resolve them. It is beneficial to expend the business in networking; the management can assign users that help to work more quickly and share a common pool efficiently by using intelligent hubs. which packet to send first.</w:t>
+      </w:r>
+    </w:p>
+    <w:p>
+      <w:pPr>
+        <w:rPr>
+          <w:rFonts w:ascii="Times New Roman" w:hAnsi="Times New Roman" w:cs="Times New Roman"/>
+          <w:color w:val="000000" w:themeColor="text1"/>
+        </w:rPr>
+      </w:pPr>
+      <w:r>
+        <w:rPr>
+          <w:rFonts w:ascii="Times New Roman" w:hAnsi="Times New Roman" w:cs="Times New Roman"/>
+          <w:color w:val="000000" w:themeColor="text1"/>
+        </w:rPr>
+        <w:drawing>
+          <wp:inline distT="0" distB="0" distL="0" distR="0" wp14:anchorId="16236B70" wp14:editId="2862D86C">
+            <wp:extent cx="5871990" cy="1905635"/>
+            <wp:effectExtent l="0" t="0" r="0" b="0"/>
+            <wp:docPr id="21" name="Picture 21" descr="What is hub"/>
+            <wp:cNvGraphicFramePr>
+              <a:graphicFrameLocks xmlns:a="http://schemas.openxmlformats.org/drawingml/2006/main" noChangeAspect="1"/>
+            </wp:cNvGraphicFramePr>
+            <a:graphic xmlns:a="http://schemas.openxmlformats.org/drawingml/2006/main">
+              <a:graphicData uri="http://schemas.openxmlformats.org/drawingml/2006/picture">
+                <pic:pic xmlns:pic="http://schemas.openxmlformats.org/drawingml/2006/picture">
+                  <pic:nvPicPr>
+                    <pic:cNvPr id="0" name="Picture 10" descr="What is hub"/>
+                    <pic:cNvPicPr>
+                      <a:picLocks noChangeAspect="1" noChangeArrowheads="1"/>
+                    </pic:cNvPicPr>
+                  </pic:nvPicPr>
+                  <pic:blipFill>
+                    <a:blip r:embed="rId30">
+                      <a:extLst>
+                        <a:ext uri="{28A0092B-C50C-407E-A947-70E740481C1C}">
+                          <a14:useLocalDpi xmlns:a14="http://schemas.microsoft.com/office/drawing/2010/main" val="0"/>
+                        </a:ext>
+                      </a:extLst>
+                    </a:blip>
+                    <a:srcRect/>
+                    <a:stretch>
+                      <a:fillRect/>
+                    </a:stretch>
+                  </pic:blipFill>
+                  <pic:spPr bwMode="auto">
+                    <a:xfrm>
+                      <a:off x="0" y="0"/>
+                      <a:ext cx="5877393" cy="1907388"/>
+                    </a:xfrm>
+                    <a:prstGeom prst="rect">
+                      <a:avLst/>
+                    </a:prstGeom>
+                    <a:noFill/>
+                    <a:ln>
+                      <a:noFill/>
+                    </a:ln>
+                  </pic:spPr>
+                </pic:pic>
+              </a:graphicData>
+            </a:graphic>
+          </wp:inline>
+        </w:drawing>
+      </w:r>
+    </w:p>
+    <w:p>
+      <w:pPr>
+        <w:rPr>
+          <w:rFonts w:ascii="Times New Roman" w:hAnsi="Times New Roman" w:cs="Times New Roman"/>
+          <w:b/>
+          <w:bCs/>
+          <w:color w:val="00B050"/>
+          <w:sz w:val="24"/>
+          <w:szCs w:val="24"/>
+        </w:rPr>
+      </w:pPr>
+    </w:p>
+    <w:p>
+      <w:pPr>
+        <w:rPr>
+          <w:rFonts w:ascii="Times New Roman" w:hAnsi="Times New Roman" w:cs="Times New Roman"/>
+          <w:b/>
+          <w:bCs/>
+          <w:color w:val="00B050"/>
+          <w:sz w:val="24"/>
+          <w:szCs w:val="24"/>
+        </w:rPr>
+      </w:pPr>
+    </w:p>
+    <w:p>
+      <w:pPr>
+        <w:rPr>
+          <w:rFonts w:ascii="Times New Roman" w:hAnsi="Times New Roman" w:cs="Times New Roman"/>
+          <w:b/>
+          <w:bCs/>
+          <w:color w:val="00B050"/>
+          <w:sz w:val="24"/>
+          <w:szCs w:val="24"/>
+        </w:rPr>
+      </w:pPr>
+    </w:p>
+    <w:p>
+      <w:pPr>
+        <w:rPr>
+          <w:rFonts w:ascii="Times New Roman" w:hAnsi="Times New Roman" w:cs="Times New Roman"/>
+          <w:color w:val="000000" w:themeColor="text1"/>
+        </w:rPr>
+      </w:pPr>
+    </w:p>
+    <w:p>
+      <w:pPr>
+        <w:ind w:left="720"/>
+        <w:rPr>
+          <w:rFonts w:ascii="Times New Roman" w:hAnsi="Times New Roman" w:cs="Times New Roman"/>
+          <w:color w:val="00B050"/>
+        </w:rPr>
+      </w:pPr>
+    </w:p>
+    <w:p>
+      <w:pPr>
+        <w:ind w:left="720"/>
+        <w:rPr>
+          <w:rFonts w:ascii="Times New Roman" w:hAnsi="Times New Roman" w:cs="Times New Roman"/>
+          <w:color w:val="00B050"/>
+        </w:rPr>
+      </w:pPr>
+    </w:p>
+    <w:p>
+      <w:pPr>
+        <w:ind w:left="720"/>
+        <w:rPr>
+          <w:rFonts w:ascii="Times New Roman" w:hAnsi="Times New Roman" w:cs="Times New Roman"/>
+          <w:color w:val="00B050"/>
+        </w:rPr>
+      </w:pPr>
+    </w:p>
+    <w:p>
+      <w:pPr>
+        <w:ind w:left="720"/>
+        <w:rPr>
+          <w:rFonts w:ascii="Times New Roman" w:hAnsi="Times New Roman" w:cs="Times New Roman"/>
+          <w:color w:val="00B050"/>
+        </w:rPr>
+      </w:pPr>
+    </w:p>
+    <w:p>
+      <w:pPr>
+        <w:ind w:left="720"/>
+        <w:rPr>
+          <w:rFonts w:ascii="Times New Roman" w:hAnsi="Times New Roman" w:cs="Times New Roman"/>
+          <w:color w:val="00B050"/>
+        </w:rPr>
+      </w:pPr>
     </w:p>
     <w:p>
       <w:pPr>
@@ -8070,6 +10445,155 @@
 <file path=word/numbering.xml><?xml version="1.0" encoding="utf-8"?>
 <w:numbering xmlns:wpc="http://schemas.microsoft.com/office/word/2010/wordprocessingCanvas" xmlns:cx="http://schemas.microsoft.com/office/drawing/2014/chartex" xmlns:cx1="http://schemas.microsoft.com/office/drawing/2015/9/8/chartex" xmlns:cx2="http://schemas.microsoft.com/office/drawing/2015/10/21/chartex" xmlns:cx3="http://schemas.microsoft.com/office/drawing/2016/5/9/chartex" xmlns:cx4="http://schemas.microsoft.com/office/drawing/2016/5/10/chartex" xmlns:cx5="http://schemas.microsoft.com/office/drawing/2016/5/11/chartex" xmlns:cx6="http://schemas.microsoft.com/office/drawing/2016/5/12/chartex" xmlns:cx7="http://schemas.microsoft.com/office/drawing/2016/5/13/chartex" xmlns:cx8="http://schemas.microsoft.com/office/drawing/2016/5/14/chartex" xmlns:mc="http://schemas.openxmlformats.org/markup-compatibility/2006" xmlns:aink="http://schemas.microsoft.com/office/drawing/2016/ink" xmlns:am3d="http://schemas.microsoft.com/office/drawing/2017/model3d" xmlns:o="urn:schemas-microsoft-com:office:office" xmlns:r="http://schemas.openxmlformats.org/officeDocument/2006/relationships" xmlns:m="http://schemas.openxmlformats.org/officeDocument/2006/math" xmlns:v="urn:schemas-microsoft-com:vml" xmlns:wp14="http://schemas.microsoft.com/office/word/2010/wordprocessingDrawing" xmlns:wp="http://schemas.openxmlformats.org/drawingml/2006/wordprocessingDrawing" xmlns:w10="urn:schemas-microsoft-com:office:word" xmlns:w="http://schemas.openxmlformats.org/wordprocessingml/2006/main" xmlns:w14="http://schemas.microsoft.com/office/word/2010/wordml" xmlns:w15="http://schemas.microsoft.com/office/word/2012/wordml" xmlns:w16cex="http://schemas.microsoft.com/office/word/2018/wordml/cex" xmlns:w16cid="http://schemas.microsoft.com/office/word/2016/wordml/cid" xmlns:w16="http://schemas.microsoft.com/office/word/2018/wordml" xmlns:w16sdtdh="http://schemas.microsoft.com/office/word/2020/wordml/sdtdatahash" xmlns:w16se="http://schemas.microsoft.com/office/word/2015/wordml/symex" xmlns:wpg="http://schemas.microsoft.com/office/word/2010/wordprocessingGroup" xmlns:wpi="http://schemas.microsoft.com/office/word/2010/wordprocessingInk" xmlns:wne="http://schemas.microsoft.com/office/word/2006/wordml" xmlns:wps="http://schemas.microsoft.com/office/word/2010/wordprocessingShape" mc:Ignorable="w14 w15 w16se w16cid w16 w16cex w16sdtdh wp14">
   <w:abstractNum w:abstractNumId="0" w15:restartNumberingAfterBreak="0">
+    <w:nsid w:val="0A562BCE"/>
+    <w:multiLevelType w:val="multilevel"/>
+    <w:tmpl w:val="776AA33C"/>
+    <w:lvl w:ilvl="0">
+      <w:start w:val="1"/>
+      <w:numFmt w:val="bullet"/>
+      <w:lvlText w:val=""/>
+      <w:lvlJc w:val="left"/>
+      <w:pPr>
+        <w:tabs>
+          <w:tab w:val="num" w:pos="720"/>
+        </w:tabs>
+        <w:ind w:left="720" w:hanging="360"/>
+      </w:pPr>
+      <w:rPr>
+        <w:rFonts w:ascii="Symbol" w:hAnsi="Symbol" w:hint="default"/>
+        <w:sz w:val="20"/>
+      </w:rPr>
+    </w:lvl>
+    <w:lvl w:ilvl="1" w:tentative="1">
+      <w:start w:val="1"/>
+      <w:numFmt w:val="bullet"/>
+      <w:lvlText w:val="o"/>
+      <w:lvlJc w:val="left"/>
+      <w:pPr>
+        <w:tabs>
+          <w:tab w:val="num" w:pos="1440"/>
+        </w:tabs>
+        <w:ind w:left="1440" w:hanging="360"/>
+      </w:pPr>
+      <w:rPr>
+        <w:rFonts w:ascii="Courier New" w:hAnsi="Courier New" w:hint="default"/>
+        <w:sz w:val="20"/>
+      </w:rPr>
+    </w:lvl>
+    <w:lvl w:ilvl="2" w:tentative="1">
+      <w:start w:val="1"/>
+      <w:numFmt w:val="bullet"/>
+      <w:lvlText w:val=""/>
+      <w:lvlJc w:val="left"/>
+      <w:pPr>
+        <w:tabs>
+          <w:tab w:val="num" w:pos="2160"/>
+        </w:tabs>
+        <w:ind w:left="2160" w:hanging="360"/>
+      </w:pPr>
+      <w:rPr>
+        <w:rFonts w:ascii="Wingdings" w:hAnsi="Wingdings" w:hint="default"/>
+        <w:sz w:val="20"/>
+      </w:rPr>
+    </w:lvl>
+    <w:lvl w:ilvl="3" w:tentative="1">
+      <w:start w:val="1"/>
+      <w:numFmt w:val="bullet"/>
+      <w:lvlText w:val=""/>
+      <w:lvlJc w:val="left"/>
+      <w:pPr>
+        <w:tabs>
+          <w:tab w:val="num" w:pos="2880"/>
+        </w:tabs>
+        <w:ind w:left="2880" w:hanging="360"/>
+      </w:pPr>
+      <w:rPr>
+        <w:rFonts w:ascii="Wingdings" w:hAnsi="Wingdings" w:hint="default"/>
+        <w:sz w:val="20"/>
+      </w:rPr>
+    </w:lvl>
+    <w:lvl w:ilvl="4" w:tentative="1">
+      <w:start w:val="1"/>
+      <w:numFmt w:val="bullet"/>
+      <w:lvlText w:val=""/>
+      <w:lvlJc w:val="left"/>
+      <w:pPr>
+        <w:tabs>
+          <w:tab w:val="num" w:pos="3600"/>
+        </w:tabs>
+        <w:ind w:left="3600" w:hanging="360"/>
+      </w:pPr>
+      <w:rPr>
+        <w:rFonts w:ascii="Wingdings" w:hAnsi="Wingdings" w:hint="default"/>
+        <w:sz w:val="20"/>
+      </w:rPr>
+    </w:lvl>
+    <w:lvl w:ilvl="5" w:tentative="1">
+      <w:start w:val="1"/>
+      <w:numFmt w:val="bullet"/>
+      <w:lvlText w:val=""/>
+      <w:lvlJc w:val="left"/>
+      <w:pPr>
+        <w:tabs>
+          <w:tab w:val="num" w:pos="4320"/>
+        </w:tabs>
+        <w:ind w:left="4320" w:hanging="360"/>
+      </w:pPr>
+      <w:rPr>
+        <w:rFonts w:ascii="Wingdings" w:hAnsi="Wingdings" w:hint="default"/>
+        <w:sz w:val="20"/>
+      </w:rPr>
+    </w:lvl>
+    <w:lvl w:ilvl="6" w:tentative="1">
+      <w:start w:val="1"/>
+      <w:numFmt w:val="bullet"/>
+      <w:lvlText w:val=""/>
+      <w:lvlJc w:val="left"/>
+      <w:pPr>
+        <w:tabs>
+          <w:tab w:val="num" w:pos="5040"/>
+        </w:tabs>
+        <w:ind w:left="5040" w:hanging="360"/>
+      </w:pPr>
+      <w:rPr>
+        <w:rFonts w:ascii="Wingdings" w:hAnsi="Wingdings" w:hint="default"/>
+        <w:sz w:val="20"/>
+      </w:rPr>
+    </w:lvl>
+    <w:lvl w:ilvl="7" w:tentative="1">
+      <w:start w:val="1"/>
+      <w:numFmt w:val="bullet"/>
+      <w:lvlText w:val=""/>
+      <w:lvlJc w:val="left"/>
+      <w:pPr>
+        <w:tabs>
+          <w:tab w:val="num" w:pos="5760"/>
+        </w:tabs>
+        <w:ind w:left="5760" w:hanging="360"/>
+      </w:pPr>
+      <w:rPr>
+        <w:rFonts w:ascii="Wingdings" w:hAnsi="Wingdings" w:hint="default"/>
+        <w:sz w:val="20"/>
+      </w:rPr>
+    </w:lvl>
+    <w:lvl w:ilvl="8" w:tentative="1">
+      <w:start w:val="1"/>
+      <w:numFmt w:val="bullet"/>
+      <w:lvlText w:val=""/>
+      <w:lvlJc w:val="left"/>
+      <w:pPr>
+        <w:tabs>
+          <w:tab w:val="num" w:pos="6480"/>
+        </w:tabs>
+        <w:ind w:left="6480" w:hanging="360"/>
+      </w:pPr>
+      <w:rPr>
+        <w:rFonts w:ascii="Wingdings" w:hAnsi="Wingdings" w:hint="default"/>
+        <w:sz w:val="20"/>
+      </w:rPr>
+    </w:lvl>
+  </w:abstractNum>
+  <w:abstractNum w:abstractNumId="1" w15:restartNumberingAfterBreak="0">
     <w:nsid w:val="0C30452B"/>
     <w:multiLevelType w:val="multilevel"/>
     <w:tmpl w:val="6CE62276"/>
@@ -8218,7 +10742,7 @@
       </w:rPr>
     </w:lvl>
   </w:abstractNum>
-  <w:abstractNum w:abstractNumId="1" w15:restartNumberingAfterBreak="0">
+  <w:abstractNum w:abstractNumId="2" w15:restartNumberingAfterBreak="0">
     <w:nsid w:val="0FCC36AF"/>
     <w:multiLevelType w:val="hybridMultilevel"/>
     <w:tmpl w:val="66D21312"/>
@@ -8307,7 +10831,156 @@
       </w:pPr>
     </w:lvl>
   </w:abstractNum>
-  <w:abstractNum w:abstractNumId="2" w15:restartNumberingAfterBreak="0">
+  <w:abstractNum w:abstractNumId="3" w15:restartNumberingAfterBreak="0">
+    <w:nsid w:val="1C867B71"/>
+    <w:multiLevelType w:val="multilevel"/>
+    <w:tmpl w:val="01D0E530"/>
+    <w:lvl w:ilvl="0">
+      <w:start w:val="1"/>
+      <w:numFmt w:val="bullet"/>
+      <w:lvlText w:val=""/>
+      <w:lvlJc w:val="left"/>
+      <w:pPr>
+        <w:tabs>
+          <w:tab w:val="num" w:pos="720"/>
+        </w:tabs>
+        <w:ind w:left="720" w:hanging="360"/>
+      </w:pPr>
+      <w:rPr>
+        <w:rFonts w:ascii="Symbol" w:hAnsi="Symbol" w:hint="default"/>
+        <w:sz w:val="20"/>
+      </w:rPr>
+    </w:lvl>
+    <w:lvl w:ilvl="1" w:tentative="1">
+      <w:start w:val="1"/>
+      <w:numFmt w:val="bullet"/>
+      <w:lvlText w:val="o"/>
+      <w:lvlJc w:val="left"/>
+      <w:pPr>
+        <w:tabs>
+          <w:tab w:val="num" w:pos="1440"/>
+        </w:tabs>
+        <w:ind w:left="1440" w:hanging="360"/>
+      </w:pPr>
+      <w:rPr>
+        <w:rFonts w:ascii="Courier New" w:hAnsi="Courier New" w:hint="default"/>
+        <w:sz w:val="20"/>
+      </w:rPr>
+    </w:lvl>
+    <w:lvl w:ilvl="2" w:tentative="1">
+      <w:start w:val="1"/>
+      <w:numFmt w:val="bullet"/>
+      <w:lvlText w:val=""/>
+      <w:lvlJc w:val="left"/>
+      <w:pPr>
+        <w:tabs>
+          <w:tab w:val="num" w:pos="2160"/>
+        </w:tabs>
+        <w:ind w:left="2160" w:hanging="360"/>
+      </w:pPr>
+      <w:rPr>
+        <w:rFonts w:ascii="Wingdings" w:hAnsi="Wingdings" w:hint="default"/>
+        <w:sz w:val="20"/>
+      </w:rPr>
+    </w:lvl>
+    <w:lvl w:ilvl="3" w:tentative="1">
+      <w:start w:val="1"/>
+      <w:numFmt w:val="bullet"/>
+      <w:lvlText w:val=""/>
+      <w:lvlJc w:val="left"/>
+      <w:pPr>
+        <w:tabs>
+          <w:tab w:val="num" w:pos="2880"/>
+        </w:tabs>
+        <w:ind w:left="2880" w:hanging="360"/>
+      </w:pPr>
+      <w:rPr>
+        <w:rFonts w:ascii="Wingdings" w:hAnsi="Wingdings" w:hint="default"/>
+        <w:sz w:val="20"/>
+      </w:rPr>
+    </w:lvl>
+    <w:lvl w:ilvl="4" w:tentative="1">
+      <w:start w:val="1"/>
+      <w:numFmt w:val="bullet"/>
+      <w:lvlText w:val=""/>
+      <w:lvlJc w:val="left"/>
+      <w:pPr>
+        <w:tabs>
+          <w:tab w:val="num" w:pos="3600"/>
+        </w:tabs>
+        <w:ind w:left="3600" w:hanging="360"/>
+      </w:pPr>
+      <w:rPr>
+        <w:rFonts w:ascii="Wingdings" w:hAnsi="Wingdings" w:hint="default"/>
+        <w:sz w:val="20"/>
+      </w:rPr>
+    </w:lvl>
+    <w:lvl w:ilvl="5" w:tentative="1">
+      <w:start w:val="1"/>
+      <w:numFmt w:val="bullet"/>
+      <w:lvlText w:val=""/>
+      <w:lvlJc w:val="left"/>
+      <w:pPr>
+        <w:tabs>
+          <w:tab w:val="num" w:pos="4320"/>
+        </w:tabs>
+        <w:ind w:left="4320" w:hanging="360"/>
+      </w:pPr>
+      <w:rPr>
+        <w:rFonts w:ascii="Wingdings" w:hAnsi="Wingdings" w:hint="default"/>
+        <w:sz w:val="20"/>
+      </w:rPr>
+    </w:lvl>
+    <w:lvl w:ilvl="6" w:tentative="1">
+      <w:start w:val="1"/>
+      <w:numFmt w:val="bullet"/>
+      <w:lvlText w:val=""/>
+      <w:lvlJc w:val="left"/>
+      <w:pPr>
+        <w:tabs>
+          <w:tab w:val="num" w:pos="5040"/>
+        </w:tabs>
+        <w:ind w:left="5040" w:hanging="360"/>
+      </w:pPr>
+      <w:rPr>
+        <w:rFonts w:ascii="Wingdings" w:hAnsi="Wingdings" w:hint="default"/>
+        <w:sz w:val="20"/>
+      </w:rPr>
+    </w:lvl>
+    <w:lvl w:ilvl="7" w:tentative="1">
+      <w:start w:val="1"/>
+      <w:numFmt w:val="bullet"/>
+      <w:lvlText w:val=""/>
+      <w:lvlJc w:val="left"/>
+      <w:pPr>
+        <w:tabs>
+          <w:tab w:val="num" w:pos="5760"/>
+        </w:tabs>
+        <w:ind w:left="5760" w:hanging="360"/>
+      </w:pPr>
+      <w:rPr>
+        <w:rFonts w:ascii="Wingdings" w:hAnsi="Wingdings" w:hint="default"/>
+        <w:sz w:val="20"/>
+      </w:rPr>
+    </w:lvl>
+    <w:lvl w:ilvl="8" w:tentative="1">
+      <w:start w:val="1"/>
+      <w:numFmt w:val="bullet"/>
+      <w:lvlText w:val=""/>
+      <w:lvlJc w:val="left"/>
+      <w:pPr>
+        <w:tabs>
+          <w:tab w:val="num" w:pos="6480"/>
+        </w:tabs>
+        <w:ind w:left="6480" w:hanging="360"/>
+      </w:pPr>
+      <w:rPr>
+        <w:rFonts w:ascii="Wingdings" w:hAnsi="Wingdings" w:hint="default"/>
+        <w:sz w:val="20"/>
+      </w:rPr>
+    </w:lvl>
+  </w:abstractNum>
+  <w:abstractNum w:abstractNumId="4" w15:restartNumberingAfterBreak="0">
     <w:nsid w:val="20354990"/>
     <w:multiLevelType w:val="multilevel"/>
     <w:tmpl w:val="CBA4ED00"/>
@@ -8456,7 +11129,7 @@
       </w:rPr>
     </w:lvl>
   </w:abstractNum>
-  <w:abstractNum w:abstractNumId="3" w15:restartNumberingAfterBreak="0">
+  <w:abstractNum w:abstractNumId="5" w15:restartNumberingAfterBreak="0">
     <w:nsid w:val="23121AFC"/>
     <w:multiLevelType w:val="multilevel"/>
     <w:tmpl w:val="ED94FA8C"/>
@@ -8605,7 +11278,7 @@
       </w:rPr>
     </w:lvl>
   </w:abstractNum>
-  <w:abstractNum w:abstractNumId="4" w15:restartNumberingAfterBreak="0">
+  <w:abstractNum w:abstractNumId="6" w15:restartNumberingAfterBreak="0">
     <w:nsid w:val="29F275A1"/>
     <w:multiLevelType w:val="multilevel"/>
     <w:tmpl w:val="F9E0BBE6"/>
@@ -8754,7 +11427,156 @@
       </w:rPr>
     </w:lvl>
   </w:abstractNum>
-  <w:abstractNum w:abstractNumId="5" w15:restartNumberingAfterBreak="0">
+  <w:abstractNum w:abstractNumId="7" w15:restartNumberingAfterBreak="0">
+    <w:nsid w:val="2D6E0D19"/>
+    <w:multiLevelType w:val="multilevel"/>
+    <w:tmpl w:val="600296D2"/>
+    <w:lvl w:ilvl="0">
+      <w:start w:val="1"/>
+      <w:numFmt w:val="bullet"/>
+      <w:lvlText w:val=""/>
+      <w:lvlJc w:val="left"/>
+      <w:pPr>
+        <w:tabs>
+          <w:tab w:val="num" w:pos="720"/>
+        </w:tabs>
+        <w:ind w:left="720" w:hanging="360"/>
+      </w:pPr>
+      <w:rPr>
+        <w:rFonts w:ascii="Symbol" w:hAnsi="Symbol" w:hint="default"/>
+        <w:sz w:val="20"/>
+      </w:rPr>
+    </w:lvl>
+    <w:lvl w:ilvl="1">
+      <w:start w:val="1"/>
+      <w:numFmt w:val="bullet"/>
+      <w:lvlText w:val="o"/>
+      <w:lvlJc w:val="left"/>
+      <w:pPr>
+        <w:tabs>
+          <w:tab w:val="num" w:pos="1440"/>
+        </w:tabs>
+        <w:ind w:left="1440" w:hanging="360"/>
+      </w:pPr>
+      <w:rPr>
+        <w:rFonts w:ascii="Courier New" w:hAnsi="Courier New" w:hint="default"/>
+        <w:sz w:val="20"/>
+      </w:rPr>
+    </w:lvl>
+    <w:lvl w:ilvl="2" w:tentative="1">
+      <w:start w:val="1"/>
+      <w:numFmt w:val="bullet"/>
+      <w:lvlText w:val=""/>
+      <w:lvlJc w:val="left"/>
+      <w:pPr>
+        <w:tabs>
+          <w:tab w:val="num" w:pos="2160"/>
+        </w:tabs>
+        <w:ind w:left="2160" w:hanging="360"/>
+      </w:pPr>
+      <w:rPr>
+        <w:rFonts w:ascii="Wingdings" w:hAnsi="Wingdings" w:hint="default"/>
+        <w:sz w:val="20"/>
+      </w:rPr>
+    </w:lvl>
+    <w:lvl w:ilvl="3" w:tentative="1">
+      <w:start w:val="1"/>
+      <w:numFmt w:val="bullet"/>
+      <w:lvlText w:val=""/>
+      <w:lvlJc w:val="left"/>
+      <w:pPr>
+        <w:tabs>
+          <w:tab w:val="num" w:pos="2880"/>
+        </w:tabs>
+        <w:ind w:left="2880" w:hanging="360"/>
+      </w:pPr>
+      <w:rPr>
+        <w:rFonts w:ascii="Wingdings" w:hAnsi="Wingdings" w:hint="default"/>
+        <w:sz w:val="20"/>
+      </w:rPr>
+    </w:lvl>
+    <w:lvl w:ilvl="4" w:tentative="1">
+      <w:start w:val="1"/>
+      <w:numFmt w:val="bullet"/>
+      <w:lvlText w:val=""/>
+      <w:lvlJc w:val="left"/>
+      <w:pPr>
+        <w:tabs>
+          <w:tab w:val="num" w:pos="3600"/>
+        </w:tabs>
+        <w:ind w:left="3600" w:hanging="360"/>
+      </w:pPr>
+      <w:rPr>
+        <w:rFonts w:ascii="Wingdings" w:hAnsi="Wingdings" w:hint="default"/>
+        <w:sz w:val="20"/>
+      </w:rPr>
+    </w:lvl>
+    <w:lvl w:ilvl="5" w:tentative="1">
+      <w:start w:val="1"/>
+      <w:numFmt w:val="bullet"/>
+      <w:lvlText w:val=""/>
+      <w:lvlJc w:val="left"/>
+      <w:pPr>
+        <w:tabs>
+          <w:tab w:val="num" w:pos="4320"/>
+        </w:tabs>
+        <w:ind w:left="4320" w:hanging="360"/>
+      </w:pPr>
+      <w:rPr>
+        <w:rFonts w:ascii="Wingdings" w:hAnsi="Wingdings" w:hint="default"/>
+        <w:sz w:val="20"/>
+      </w:rPr>
+    </w:lvl>
+    <w:lvl w:ilvl="6" w:tentative="1">
+      <w:start w:val="1"/>
+      <w:numFmt w:val="bullet"/>
+      <w:lvlText w:val=""/>
+      <w:lvlJc w:val="left"/>
+      <w:pPr>
+        <w:tabs>
+          <w:tab w:val="num" w:pos="5040"/>
+        </w:tabs>
+        <w:ind w:left="5040" w:hanging="360"/>
+      </w:pPr>
+      <w:rPr>
+        <w:rFonts w:ascii="Wingdings" w:hAnsi="Wingdings" w:hint="default"/>
+        <w:sz w:val="20"/>
+      </w:rPr>
+    </w:lvl>
+    <w:lvl w:ilvl="7" w:tentative="1">
+      <w:start w:val="1"/>
+      <w:numFmt w:val="bullet"/>
+      <w:lvlText w:val=""/>
+      <w:lvlJc w:val="left"/>
+      <w:pPr>
+        <w:tabs>
+          <w:tab w:val="num" w:pos="5760"/>
+        </w:tabs>
+        <w:ind w:left="5760" w:hanging="360"/>
+      </w:pPr>
+      <w:rPr>
+        <w:rFonts w:ascii="Wingdings" w:hAnsi="Wingdings" w:hint="default"/>
+        <w:sz w:val="20"/>
+      </w:rPr>
+    </w:lvl>
+    <w:lvl w:ilvl="8" w:tentative="1">
+      <w:start w:val="1"/>
+      <w:numFmt w:val="bullet"/>
+      <w:lvlText w:val=""/>
+      <w:lvlJc w:val="left"/>
+      <w:pPr>
+        <w:tabs>
+          <w:tab w:val="num" w:pos="6480"/>
+        </w:tabs>
+        <w:ind w:left="6480" w:hanging="360"/>
+      </w:pPr>
+      <w:rPr>
+        <w:rFonts w:ascii="Wingdings" w:hAnsi="Wingdings" w:hint="default"/>
+        <w:sz w:val="20"/>
+      </w:rPr>
+    </w:lvl>
+  </w:abstractNum>
+  <w:abstractNum w:abstractNumId="8" w15:restartNumberingAfterBreak="0">
     <w:nsid w:val="398F7205"/>
     <w:multiLevelType w:val="hybridMultilevel"/>
     <w:tmpl w:val="7ABAA61A"/>
@@ -8843,7 +11665,7 @@
       </w:pPr>
     </w:lvl>
   </w:abstractNum>
-  <w:abstractNum w:abstractNumId="6" w15:restartNumberingAfterBreak="0">
+  <w:abstractNum w:abstractNumId="9" w15:restartNumberingAfterBreak="0">
     <w:nsid w:val="3A882D8D"/>
     <w:multiLevelType w:val="hybridMultilevel"/>
     <w:tmpl w:val="5D3AD0C6"/>
@@ -8956,7 +11778,7 @@
       </w:rPr>
     </w:lvl>
   </w:abstractNum>
-  <w:abstractNum w:abstractNumId="7" w15:restartNumberingAfterBreak="0">
+  <w:abstractNum w:abstractNumId="10" w15:restartNumberingAfterBreak="0">
     <w:nsid w:val="3DBC0E9B"/>
     <w:multiLevelType w:val="hybridMultilevel"/>
     <w:tmpl w:val="ECEA6344"/>
@@ -9045,7 +11867,7 @@
       </w:pPr>
     </w:lvl>
   </w:abstractNum>
-  <w:abstractNum w:abstractNumId="8" w15:restartNumberingAfterBreak="0">
+  <w:abstractNum w:abstractNumId="11" w15:restartNumberingAfterBreak="0">
     <w:nsid w:val="435B2B34"/>
     <w:multiLevelType w:val="multilevel"/>
     <w:tmpl w:val="424A92E2"/>
@@ -9194,7 +12016,156 @@
       </w:rPr>
     </w:lvl>
   </w:abstractNum>
-  <w:abstractNum w:abstractNumId="9" w15:restartNumberingAfterBreak="0">
+  <w:abstractNum w:abstractNumId="12" w15:restartNumberingAfterBreak="0">
+    <w:nsid w:val="46F559D7"/>
+    <w:multiLevelType w:val="multilevel"/>
+    <w:tmpl w:val="9766A476"/>
+    <w:lvl w:ilvl="0">
+      <w:start w:val="1"/>
+      <w:numFmt w:val="bullet"/>
+      <w:lvlText w:val="o"/>
+      <w:lvlJc w:val="left"/>
+      <w:pPr>
+        <w:tabs>
+          <w:tab w:val="num" w:pos="720"/>
+        </w:tabs>
+        <w:ind w:left="720" w:hanging="360"/>
+      </w:pPr>
+      <w:rPr>
+        <w:rFonts w:ascii="Courier New" w:hAnsi="Courier New" w:hint="default"/>
+        <w:sz w:val="20"/>
+      </w:rPr>
+    </w:lvl>
+    <w:lvl w:ilvl="1" w:tentative="1">
+      <w:start w:val="1"/>
+      <w:numFmt w:val="bullet"/>
+      <w:lvlText w:val="o"/>
+      <w:lvlJc w:val="left"/>
+      <w:pPr>
+        <w:tabs>
+          <w:tab w:val="num" w:pos="1440"/>
+        </w:tabs>
+        <w:ind w:left="1440" w:hanging="360"/>
+      </w:pPr>
+      <w:rPr>
+        <w:rFonts w:ascii="Courier New" w:hAnsi="Courier New" w:hint="default"/>
+        <w:sz w:val="20"/>
+      </w:rPr>
+    </w:lvl>
+    <w:lvl w:ilvl="2" w:tentative="1">
+      <w:start w:val="1"/>
+      <w:numFmt w:val="bullet"/>
+      <w:lvlText w:val="o"/>
+      <w:lvlJc w:val="left"/>
+      <w:pPr>
+        <w:tabs>
+          <w:tab w:val="num" w:pos="2160"/>
+        </w:tabs>
+        <w:ind w:left="2160" w:hanging="360"/>
+      </w:pPr>
+      <w:rPr>
+        <w:rFonts w:ascii="Courier New" w:hAnsi="Courier New" w:hint="default"/>
+        <w:sz w:val="20"/>
+      </w:rPr>
+    </w:lvl>
+    <w:lvl w:ilvl="3" w:tentative="1">
+      <w:start w:val="1"/>
+      <w:numFmt w:val="bullet"/>
+      <w:lvlText w:val="o"/>
+      <w:lvlJc w:val="left"/>
+      <w:pPr>
+        <w:tabs>
+          <w:tab w:val="num" w:pos="2880"/>
+        </w:tabs>
+        <w:ind w:left="2880" w:hanging="360"/>
+      </w:pPr>
+      <w:rPr>
+        <w:rFonts w:ascii="Courier New" w:hAnsi="Courier New" w:hint="default"/>
+        <w:sz w:val="20"/>
+      </w:rPr>
+    </w:lvl>
+    <w:lvl w:ilvl="4" w:tentative="1">
+      <w:start w:val="1"/>
+      <w:numFmt w:val="bullet"/>
+      <w:lvlText w:val="o"/>
+      <w:lvlJc w:val="left"/>
+      <w:pPr>
+        <w:tabs>
+          <w:tab w:val="num" w:pos="3600"/>
+        </w:tabs>
+        <w:ind w:left="3600" w:hanging="360"/>
+      </w:pPr>
+      <w:rPr>
+        <w:rFonts w:ascii="Courier New" w:hAnsi="Courier New" w:hint="default"/>
+        <w:sz w:val="20"/>
+      </w:rPr>
+    </w:lvl>
+    <w:lvl w:ilvl="5" w:tentative="1">
+      <w:start w:val="1"/>
+      <w:numFmt w:val="bullet"/>
+      <w:lvlText w:val="o"/>
+      <w:lvlJc w:val="left"/>
+      <w:pPr>
+        <w:tabs>
+          <w:tab w:val="num" w:pos="4320"/>
+        </w:tabs>
+        <w:ind w:left="4320" w:hanging="360"/>
+      </w:pPr>
+      <w:rPr>
+        <w:rFonts w:ascii="Courier New" w:hAnsi="Courier New" w:hint="default"/>
+        <w:sz w:val="20"/>
+      </w:rPr>
+    </w:lvl>
+    <w:lvl w:ilvl="6" w:tentative="1">
+      <w:start w:val="1"/>
+      <w:numFmt w:val="bullet"/>
+      <w:lvlText w:val="o"/>
+      <w:lvlJc w:val="left"/>
+      <w:pPr>
+        <w:tabs>
+          <w:tab w:val="num" w:pos="5040"/>
+        </w:tabs>
+        <w:ind w:left="5040" w:hanging="360"/>
+      </w:pPr>
+      <w:rPr>
+        <w:rFonts w:ascii="Courier New" w:hAnsi="Courier New" w:hint="default"/>
+        <w:sz w:val="20"/>
+      </w:rPr>
+    </w:lvl>
+    <w:lvl w:ilvl="7" w:tentative="1">
+      <w:start w:val="1"/>
+      <w:numFmt w:val="bullet"/>
+      <w:lvlText w:val="o"/>
+      <w:lvlJc w:val="left"/>
+      <w:pPr>
+        <w:tabs>
+          <w:tab w:val="num" w:pos="5760"/>
+        </w:tabs>
+        <w:ind w:left="5760" w:hanging="360"/>
+      </w:pPr>
+      <w:rPr>
+        <w:rFonts w:ascii="Courier New" w:hAnsi="Courier New" w:hint="default"/>
+        <w:sz w:val="20"/>
+      </w:rPr>
+    </w:lvl>
+    <w:lvl w:ilvl="8" w:tentative="1">
+      <w:start w:val="1"/>
+      <w:numFmt w:val="bullet"/>
+      <w:lvlText w:val="o"/>
+      <w:lvlJc w:val="left"/>
+      <w:pPr>
+        <w:tabs>
+          <w:tab w:val="num" w:pos="6480"/>
+        </w:tabs>
+        <w:ind w:left="6480" w:hanging="360"/>
+      </w:pPr>
+      <w:rPr>
+        <w:rFonts w:ascii="Courier New" w:hAnsi="Courier New" w:hint="default"/>
+        <w:sz w:val="20"/>
+      </w:rPr>
+    </w:lvl>
+  </w:abstractNum>
+  <w:abstractNum w:abstractNumId="13" w15:restartNumberingAfterBreak="0">
     <w:nsid w:val="4F0F2F6A"/>
     <w:multiLevelType w:val="multilevel"/>
     <w:tmpl w:val="EFCE5856"/>
@@ -9335,7 +12306,7 @@
       </w:rPr>
     </w:lvl>
   </w:abstractNum>
-  <w:abstractNum w:abstractNumId="10" w15:restartNumberingAfterBreak="0">
+  <w:abstractNum w:abstractNumId="14" w15:restartNumberingAfterBreak="0">
     <w:nsid w:val="51027D4A"/>
     <w:multiLevelType w:val="multilevel"/>
     <w:tmpl w:val="9F145DE8"/>
@@ -9484,7 +12455,7 @@
       </w:rPr>
     </w:lvl>
   </w:abstractNum>
-  <w:abstractNum w:abstractNumId="11" w15:restartNumberingAfterBreak="0">
+  <w:abstractNum w:abstractNumId="15" w15:restartNumberingAfterBreak="0">
     <w:nsid w:val="5472680D"/>
     <w:multiLevelType w:val="hybridMultilevel"/>
     <w:tmpl w:val="13EA6542"/>
@@ -9574,7 +12545,7 @@
       </w:pPr>
     </w:lvl>
   </w:abstractNum>
-  <w:abstractNum w:abstractNumId="12" w15:restartNumberingAfterBreak="0">
+  <w:abstractNum w:abstractNumId="16" w15:restartNumberingAfterBreak="0">
     <w:nsid w:val="55F85D29"/>
     <w:multiLevelType w:val="multilevel"/>
     <w:tmpl w:val="7E9C8310"/>
@@ -9723,7 +12694,7 @@
       </w:rPr>
     </w:lvl>
   </w:abstractNum>
-  <w:abstractNum w:abstractNumId="13" w15:restartNumberingAfterBreak="0">
+  <w:abstractNum w:abstractNumId="17" w15:restartNumberingAfterBreak="0">
     <w:nsid w:val="5C8B0013"/>
     <w:multiLevelType w:val="multilevel"/>
     <w:tmpl w:val="00A621D6"/>
@@ -9872,7 +12843,120 @@
       </w:rPr>
     </w:lvl>
   </w:abstractNum>
-  <w:abstractNum w:abstractNumId="14" w15:restartNumberingAfterBreak="0">
+  <w:abstractNum w:abstractNumId="18" w15:restartNumberingAfterBreak="0">
+    <w:nsid w:val="62A51C1E"/>
+    <w:multiLevelType w:val="multilevel"/>
+    <w:tmpl w:val="D01425BC"/>
+    <w:lvl w:ilvl="0">
+      <w:start w:val="1"/>
+      <w:numFmt w:val="decimal"/>
+      <w:lvlText w:val="%1."/>
+      <w:lvlJc w:val="left"/>
+      <w:pPr>
+        <w:tabs>
+          <w:tab w:val="num" w:pos="720"/>
+        </w:tabs>
+        <w:ind w:left="720" w:hanging="360"/>
+      </w:pPr>
+    </w:lvl>
+    <w:lvl w:ilvl="1" w:tentative="1">
+      <w:start w:val="1"/>
+      <w:numFmt w:val="decimal"/>
+      <w:lvlText w:val="%2."/>
+      <w:lvlJc w:val="left"/>
+      <w:pPr>
+        <w:tabs>
+          <w:tab w:val="num" w:pos="1440"/>
+        </w:tabs>
+        <w:ind w:left="1440" w:hanging="360"/>
+      </w:pPr>
+    </w:lvl>
+    <w:lvl w:ilvl="2" w:tentative="1">
+      <w:start w:val="1"/>
+      <w:numFmt w:val="decimal"/>
+      <w:lvlText w:val="%3."/>
+      <w:lvlJc w:val="left"/>
+      <w:pPr>
+        <w:tabs>
+          <w:tab w:val="num" w:pos="2160"/>
+        </w:tabs>
+        <w:ind w:left="2160" w:hanging="360"/>
+      </w:pPr>
+    </w:lvl>
+    <w:lvl w:ilvl="3" w:tentative="1">
+      <w:start w:val="1"/>
+      <w:numFmt w:val="decimal"/>
+      <w:lvlText w:val="%4."/>
+      <w:lvlJc w:val="left"/>
+      <w:pPr>
+        <w:tabs>
+          <w:tab w:val="num" w:pos="2880"/>
+        </w:tabs>
+        <w:ind w:left="2880" w:hanging="360"/>
+      </w:pPr>
+    </w:lvl>
+    <w:lvl w:ilvl="4" w:tentative="1">
+      <w:start w:val="1"/>
+      <w:numFmt w:val="decimal"/>
+      <w:lvlText w:val="%5."/>
+      <w:lvlJc w:val="left"/>
+      <w:pPr>
+        <w:tabs>
+          <w:tab w:val="num" w:pos="3600"/>
+        </w:tabs>
+        <w:ind w:left="3600" w:hanging="360"/>
+      </w:pPr>
+    </w:lvl>
+    <w:lvl w:ilvl="5" w:tentative="1">
+      <w:start w:val="1"/>
+      <w:numFmt w:val="decimal"/>
+      <w:lvlText w:val="%6."/>
+      <w:lvlJc w:val="left"/>
+      <w:pPr>
+        <w:tabs>
+          <w:tab w:val="num" w:pos="4320"/>
+        </w:tabs>
+        <w:ind w:left="4320" w:hanging="360"/>
+      </w:pPr>
+    </w:lvl>
+    <w:lvl w:ilvl="6" w:tentative="1">
+      <w:start w:val="1"/>
+      <w:numFmt w:val="decimal"/>
+      <w:lvlText w:val="%7."/>
+      <w:lvlJc w:val="left"/>
+      <w:pPr>
+        <w:tabs>
+          <w:tab w:val="num" w:pos="5040"/>
+        </w:tabs>
+        <w:ind w:left="5040" w:hanging="360"/>
+      </w:pPr>
+    </w:lvl>
+    <w:lvl w:ilvl="7" w:tentative="1">
+      <w:start w:val="1"/>
+      <w:numFmt w:val="decimal"/>
+      <w:lvlText w:val="%8."/>
+      <w:lvlJc w:val="left"/>
+      <w:pPr>
+        <w:tabs>
+          <w:tab w:val="num" w:pos="5760"/>
+        </w:tabs>
+        <w:ind w:left="5760" w:hanging="360"/>
+      </w:pPr>
+    </w:lvl>
+    <w:lvl w:ilvl="8" w:tentative="1">
+      <w:start w:val="1"/>
+      <w:numFmt w:val="decimal"/>
+      <w:lvlText w:val="%9."/>
+      <w:lvlJc w:val="left"/>
+      <w:pPr>
+        <w:tabs>
+          <w:tab w:val="num" w:pos="6480"/>
+        </w:tabs>
+        <w:ind w:left="6480" w:hanging="360"/>
+      </w:pPr>
+    </w:lvl>
+  </w:abstractNum>
+  <w:abstractNum w:abstractNumId="19" w15:restartNumberingAfterBreak="0">
     <w:nsid w:val="65BF2DA8"/>
     <w:multiLevelType w:val="multilevel"/>
     <w:tmpl w:val="6C6A81DA"/>
@@ -10021,7 +13105,7 @@
       </w:rPr>
     </w:lvl>
   </w:abstractNum>
-  <w:abstractNum w:abstractNumId="15" w15:restartNumberingAfterBreak="0">
+  <w:abstractNum w:abstractNumId="20" w15:restartNumberingAfterBreak="0">
     <w:nsid w:val="67101ABC"/>
     <w:multiLevelType w:val="multilevel"/>
     <w:tmpl w:val="B90C88F6"/>
@@ -10170,7 +13254,7 @@
       </w:rPr>
     </w:lvl>
   </w:abstractNum>
-  <w:abstractNum w:abstractNumId="16" w15:restartNumberingAfterBreak="0">
+  <w:abstractNum w:abstractNumId="21" w15:restartNumberingAfterBreak="0">
     <w:nsid w:val="6A9B7AB5"/>
     <w:multiLevelType w:val="hybridMultilevel"/>
     <w:tmpl w:val="4FBA266E"/>
@@ -10259,7 +13343,7 @@
       </w:pPr>
     </w:lvl>
   </w:abstractNum>
-  <w:abstractNum w:abstractNumId="17" w15:restartNumberingAfterBreak="0">
+  <w:abstractNum w:abstractNumId="22" w15:restartNumberingAfterBreak="0">
     <w:nsid w:val="6EBF5F90"/>
     <w:multiLevelType w:val="multilevel"/>
     <w:tmpl w:val="A14A0110"/>
@@ -10408,7 +13492,7 @@
       </w:rPr>
     </w:lvl>
   </w:abstractNum>
-  <w:abstractNum w:abstractNumId="18" w15:restartNumberingAfterBreak="0">
+  <w:abstractNum w:abstractNumId="23" w15:restartNumberingAfterBreak="0">
     <w:nsid w:val="78801E37"/>
     <w:multiLevelType w:val="hybridMultilevel"/>
     <w:tmpl w:val="0C5EF20C"/>
@@ -10497,7 +13581,7 @@
       </w:pPr>
     </w:lvl>
   </w:abstractNum>
-  <w:abstractNum w:abstractNumId="19" w15:restartNumberingAfterBreak="0">
+  <w:abstractNum w:abstractNumId="24" w15:restartNumberingAfterBreak="0">
     <w:nsid w:val="78EC4412"/>
     <w:multiLevelType w:val="hybridMultilevel"/>
     <w:tmpl w:val="76A29C58"/>
@@ -10586,7 +13670,7 @@
       </w:pPr>
     </w:lvl>
   </w:abstractNum>
-  <w:abstractNum w:abstractNumId="20" w15:restartNumberingAfterBreak="0">
+  <w:abstractNum w:abstractNumId="25" w15:restartNumberingAfterBreak="0">
     <w:nsid w:val="7B943631"/>
     <w:multiLevelType w:val="multilevel"/>
     <w:tmpl w:val="819E0498"/>
@@ -10735,7 +13819,7 @@
       </w:rPr>
     </w:lvl>
   </w:abstractNum>
-  <w:abstractNum w:abstractNumId="21" w15:restartNumberingAfterBreak="0">
+  <w:abstractNum w:abstractNumId="26" w15:restartNumberingAfterBreak="0">
     <w:nsid w:val="7DCC3F59"/>
     <w:multiLevelType w:val="multilevel"/>
     <w:tmpl w:val="E39C526A"/>
@@ -10884,71 +13968,202 @@
       </w:rPr>
     </w:lvl>
   </w:abstractNum>
+  <w:abstractNum w:abstractNumId="27" w15:restartNumberingAfterBreak="0">
+    <w:nsid w:val="7FB10543"/>
+    <w:multiLevelType w:val="multilevel"/>
+    <w:tmpl w:val="1A664558"/>
+    <w:lvl w:ilvl="0">
+      <w:start w:val="1"/>
+      <w:numFmt w:val="decimal"/>
+      <w:lvlText w:val="%1."/>
+      <w:lvlJc w:val="left"/>
+      <w:pPr>
+        <w:tabs>
+          <w:tab w:val="num" w:pos="720"/>
+        </w:tabs>
+        <w:ind w:left="720" w:hanging="360"/>
+      </w:pPr>
+    </w:lvl>
+    <w:lvl w:ilvl="1" w:tentative="1">
+      <w:start w:val="1"/>
+      <w:numFmt w:val="decimal"/>
+      <w:lvlText w:val="%2."/>
+      <w:lvlJc w:val="left"/>
+      <w:pPr>
+        <w:tabs>
+          <w:tab w:val="num" w:pos="1440"/>
+        </w:tabs>
+        <w:ind w:left="1440" w:hanging="360"/>
+      </w:pPr>
+    </w:lvl>
+    <w:lvl w:ilvl="2" w:tentative="1">
+      <w:start w:val="1"/>
+      <w:numFmt w:val="decimal"/>
+      <w:lvlText w:val="%3."/>
+      <w:lvlJc w:val="left"/>
+      <w:pPr>
+        <w:tabs>
+          <w:tab w:val="num" w:pos="2160"/>
+        </w:tabs>
+        <w:ind w:left="2160" w:hanging="360"/>
+      </w:pPr>
+    </w:lvl>
+    <w:lvl w:ilvl="3" w:tentative="1">
+      <w:start w:val="1"/>
+      <w:numFmt w:val="decimal"/>
+      <w:lvlText w:val="%4."/>
+      <w:lvlJc w:val="left"/>
+      <w:pPr>
+        <w:tabs>
+          <w:tab w:val="num" w:pos="2880"/>
+        </w:tabs>
+        <w:ind w:left="2880" w:hanging="360"/>
+      </w:pPr>
+    </w:lvl>
+    <w:lvl w:ilvl="4" w:tentative="1">
+      <w:start w:val="1"/>
+      <w:numFmt w:val="decimal"/>
+      <w:lvlText w:val="%5."/>
+      <w:lvlJc w:val="left"/>
+      <w:pPr>
+        <w:tabs>
+          <w:tab w:val="num" w:pos="3600"/>
+        </w:tabs>
+        <w:ind w:left="3600" w:hanging="360"/>
+      </w:pPr>
+    </w:lvl>
+    <w:lvl w:ilvl="5" w:tentative="1">
+      <w:start w:val="1"/>
+      <w:numFmt w:val="decimal"/>
+      <w:lvlText w:val="%6."/>
+      <w:lvlJc w:val="left"/>
+      <w:pPr>
+        <w:tabs>
+          <w:tab w:val="num" w:pos="4320"/>
+        </w:tabs>
+        <w:ind w:left="4320" w:hanging="360"/>
+      </w:pPr>
+    </w:lvl>
+    <w:lvl w:ilvl="6" w:tentative="1">
+      <w:start w:val="1"/>
+      <w:numFmt w:val="decimal"/>
+      <w:lvlText w:val="%7."/>
+      <w:lvlJc w:val="left"/>
+      <w:pPr>
+        <w:tabs>
+          <w:tab w:val="num" w:pos="5040"/>
+        </w:tabs>
+        <w:ind w:left="5040" w:hanging="360"/>
+      </w:pPr>
+    </w:lvl>
+    <w:lvl w:ilvl="7" w:tentative="1">
+      <w:start w:val="1"/>
+      <w:numFmt w:val="decimal"/>
+      <w:lvlText w:val="%8."/>
+      <w:lvlJc w:val="left"/>
+      <w:pPr>
+        <w:tabs>
+          <w:tab w:val="num" w:pos="5760"/>
+        </w:tabs>
+        <w:ind w:left="5760" w:hanging="360"/>
+      </w:pPr>
+    </w:lvl>
+    <w:lvl w:ilvl="8" w:tentative="1">
+      <w:start w:val="1"/>
+      <w:numFmt w:val="decimal"/>
+      <w:lvlText w:val="%9."/>
+      <w:lvlJc w:val="left"/>
+      <w:pPr>
+        <w:tabs>
+          <w:tab w:val="num" w:pos="6480"/>
+        </w:tabs>
+        <w:ind w:left="6480" w:hanging="360"/>
+      </w:pPr>
+    </w:lvl>
+  </w:abstractNum>
   <w:num w:numId="1">
+    <w:abstractNumId w:val="9"/>
+  </w:num>
+  <w:num w:numId="2">
+    <w:abstractNumId w:val="26"/>
+  </w:num>
+  <w:num w:numId="3">
+    <w:abstractNumId w:val="8"/>
+  </w:num>
+  <w:num w:numId="4">
+    <w:abstractNumId w:val="2"/>
+  </w:num>
+  <w:num w:numId="5">
+    <w:abstractNumId w:val="16"/>
+  </w:num>
+  <w:num w:numId="6">
+    <w:abstractNumId w:val="14"/>
+  </w:num>
+  <w:num w:numId="7">
+    <w:abstractNumId w:val="24"/>
+  </w:num>
+  <w:num w:numId="8">
+    <w:abstractNumId w:val="20"/>
+  </w:num>
+  <w:num w:numId="9">
+    <w:abstractNumId w:val="23"/>
+  </w:num>
+  <w:num w:numId="10">
+    <w:abstractNumId w:val="22"/>
+  </w:num>
+  <w:num w:numId="11">
+    <w:abstractNumId w:val="5"/>
+  </w:num>
+  <w:num w:numId="12">
+    <w:abstractNumId w:val="10"/>
+  </w:num>
+  <w:num w:numId="13">
+    <w:abstractNumId w:val="21"/>
+  </w:num>
+  <w:num w:numId="14">
+    <w:abstractNumId w:val="15"/>
+  </w:num>
+  <w:num w:numId="15">
+    <w:abstractNumId w:val="4"/>
+  </w:num>
+  <w:num w:numId="16">
     <w:abstractNumId w:val="6"/>
   </w:num>
-  <w:num w:numId="2">
-    <w:abstractNumId w:val="21"/>
+  <w:num w:numId="17">
+    <w:abstractNumId w:val="13"/>
   </w:num>
-  <w:num w:numId="3">
-    <w:abstractNumId w:val="5"/>
-  </w:num>
-  <w:num w:numId="4">
+  <w:num w:numId="18">
     <w:abstractNumId w:val="1"/>
   </w:num>
-  <w:num w:numId="5">
+  <w:num w:numId="19">
+    <w:abstractNumId w:val="25"/>
+  </w:num>
+  <w:num w:numId="20">
+    <w:abstractNumId w:val="17"/>
+  </w:num>
+  <w:num w:numId="21">
+    <w:abstractNumId w:val="11"/>
+  </w:num>
+  <w:num w:numId="22">
+    <w:abstractNumId w:val="19"/>
+  </w:num>
+  <w:num w:numId="23">
+    <w:abstractNumId w:val="27"/>
+  </w:num>
+  <w:num w:numId="24">
+    <w:abstractNumId w:val="3"/>
+  </w:num>
+  <w:num w:numId="25">
+    <w:abstractNumId w:val="0"/>
+  </w:num>
+  <w:num w:numId="26">
+    <w:abstractNumId w:val="7"/>
+  </w:num>
+  <w:num w:numId="27">
     <w:abstractNumId w:val="12"/>
   </w:num>
-  <w:num w:numId="6">
-    <w:abstractNumId w:val="10"/>
-  </w:num>
-  <w:num w:numId="7">
-    <w:abstractNumId w:val="19"/>
-  </w:num>
-  <w:num w:numId="8">
-    <w:abstractNumId w:val="15"/>
-  </w:num>
-  <w:num w:numId="9">
+  <w:num w:numId="28">
     <w:abstractNumId w:val="18"/>
-  </w:num>
-  <w:num w:numId="10">
-    <w:abstractNumId w:val="17"/>
-  </w:num>
-  <w:num w:numId="11">
-    <w:abstractNumId w:val="3"/>
-  </w:num>
-  <w:num w:numId="12">
-    <w:abstractNumId w:val="7"/>
-  </w:num>
-  <w:num w:numId="13">
-    <w:abstractNumId w:val="16"/>
-  </w:num>
-  <w:num w:numId="14">
-    <w:abstractNumId w:val="11"/>
-  </w:num>
-  <w:num w:numId="15">
-    <w:abstractNumId w:val="2"/>
-  </w:num>
-  <w:num w:numId="16">
-    <w:abstractNumId w:val="4"/>
-  </w:num>
-  <w:num w:numId="17">
-    <w:abstractNumId w:val="9"/>
-  </w:num>
-  <w:num w:numId="18">
-    <w:abstractNumId w:val="0"/>
-  </w:num>
-  <w:num w:numId="19">
-    <w:abstractNumId w:val="20"/>
-  </w:num>
-  <w:num w:numId="20">
-    <w:abstractNumId w:val="13"/>
-  </w:num>
-  <w:num w:numId="21">
-    <w:abstractNumId w:val="8"/>
-  </w:num>
-  <w:num w:numId="22">
-    <w:abstractNumId w:val="14"/>
   </w:num>
 </w:numbering>
 </file>

</xml_diff>